<commit_message>
Added DAA Lab 7
</commit_message>
<xml_diff>
--- a/DAA Lab/Week 7/190905522_62_Week7.docx
+++ b/DAA Lab/Week 7/190905522_62_Week7.docx
@@ -2452,7 +2452,7 @@
           <w:szCs w:val="21"/>
           <w:lang w:eastAsia="en-IN"/>
         </w:rPr>
-        <w:t>inorder</w:t>
+        <w:t>postorder</w:t>
       </w:r>
       <w:proofErr w:type="spellEnd"/>
       <w:r>
@@ -2603,7 +2603,7 @@
           <w:szCs w:val="21"/>
           <w:lang w:eastAsia="en-IN"/>
         </w:rPr>
-        <w:t>inorder</w:t>
+        <w:t>postorder</w:t>
       </w:r>
       <w:proofErr w:type="spellEnd"/>
       <w:r>
@@ -2690,6 +2690,93 @@
           <w:szCs w:val="21"/>
           <w:lang w:eastAsia="en-IN"/>
         </w:rPr>
+        <w:t>postorder</w:t>
+      </w:r>
+      <w:proofErr w:type="spellEnd"/>
+      <w:r>
+        <w:rPr>
+          <w:rFonts w:ascii="Consolas" w:eastAsia="Times New Roman" w:hAnsi="Consolas" w:cs="Times New Roman"/>
+          <w:color w:val="80D8FF"/>
+          <w:sz w:val="21"/>
+          <w:szCs w:val="21"/>
+          <w:lang w:eastAsia="en-IN"/>
+        </w:rPr>
+        <w:t>(</w:t>
+      </w:r>
+      <w:r>
+        <w:rPr>
+          <w:rFonts w:ascii="Consolas" w:eastAsia="Times New Roman" w:hAnsi="Consolas" w:cs="Times New Roman"/>
+          <w:color w:val="F78C6C"/>
+          <w:sz w:val="21"/>
+          <w:szCs w:val="21"/>
+          <w:lang w:eastAsia="en-IN"/>
+        </w:rPr>
+        <w:t>cur</w:t>
+      </w:r>
+      <w:r>
+        <w:rPr>
+          <w:rFonts w:ascii="Consolas" w:eastAsia="Times New Roman" w:hAnsi="Consolas" w:cs="Times New Roman"/>
+          <w:color w:val="80D8FF"/>
+          <w:sz w:val="21"/>
+          <w:szCs w:val="21"/>
+          <w:lang w:eastAsia="en-IN"/>
+        </w:rPr>
+        <w:t>-&gt;</w:t>
+      </w:r>
+      <w:r>
+        <w:rPr>
+          <w:rFonts w:ascii="Consolas" w:eastAsia="Times New Roman" w:hAnsi="Consolas" w:cs="Times New Roman"/>
+          <w:color w:val="EEFFFF"/>
+          <w:sz w:val="21"/>
+          <w:szCs w:val="21"/>
+          <w:lang w:eastAsia="en-IN"/>
+        </w:rPr>
+        <w:t>right</w:t>
+      </w:r>
+      <w:proofErr w:type="gramStart"/>
+      <w:r>
+        <w:rPr>
+          <w:rFonts w:ascii="Consolas" w:eastAsia="Times New Roman" w:hAnsi="Consolas" w:cs="Times New Roman"/>
+          <w:color w:val="80D8FF"/>
+          <w:sz w:val="21"/>
+          <w:szCs w:val="21"/>
+          <w:lang w:eastAsia="en-IN"/>
+        </w:rPr>
+        <w:t>);</w:t>
+      </w:r>
+      <w:proofErr w:type="gramEnd"/>
+    </w:p>
+    <w:p>
+      <w:pPr>
+        <w:shd w:val="clear" w:color="auto" w:fill="212121"/>
+        <w:spacing w:after="0" w:line="285" w:lineRule="atLeast"/>
+        <w:rPr>
+          <w:rFonts w:ascii="Consolas" w:eastAsia="Times New Roman" w:hAnsi="Consolas" w:cs="Times New Roman"/>
+          <w:color w:val="EEFFFF"/>
+          <w:sz w:val="21"/>
+          <w:szCs w:val="21"/>
+          <w:lang w:eastAsia="en-IN"/>
+        </w:rPr>
+      </w:pPr>
+      <w:r>
+        <w:rPr>
+          <w:rFonts w:ascii="Consolas" w:eastAsia="Times New Roman" w:hAnsi="Consolas" w:cs="Times New Roman"/>
+          <w:color w:val="EEFFFF"/>
+          <w:sz w:val="21"/>
+          <w:szCs w:val="21"/>
+          <w:lang w:eastAsia="en-IN"/>
+        </w:rPr>
+        <w:t>        </w:t>
+      </w:r>
+      <w:proofErr w:type="spellStart"/>
+      <w:r>
+        <w:rPr>
+          <w:rFonts w:ascii="Consolas" w:eastAsia="Times New Roman" w:hAnsi="Consolas" w:cs="Times New Roman"/>
+          <w:color w:val="82AAFF"/>
+          <w:sz w:val="21"/>
+          <w:szCs w:val="21"/>
+          <w:lang w:eastAsia="en-IN"/>
+        </w:rPr>
         <w:t>printf</w:t>
       </w:r>
       <w:proofErr w:type="spellEnd"/>
@@ -2788,9 +2875,89 @@
           <w:szCs w:val="21"/>
           <w:lang w:eastAsia="en-IN"/>
         </w:rPr>
-        <w:t>        </w:t>
+        <w:t>    </w:t>
+      </w:r>
+      <w:r>
+        <w:rPr>
+          <w:rFonts w:ascii="Consolas" w:eastAsia="Times New Roman" w:hAnsi="Consolas" w:cs="Times New Roman"/>
+          <w:color w:val="80D8FF"/>
+          <w:sz w:val="21"/>
+          <w:szCs w:val="21"/>
+          <w:lang w:eastAsia="en-IN"/>
+        </w:rPr>
+        <w:t>}</w:t>
+      </w:r>
+    </w:p>
+    <w:p>
+      <w:pPr>
+        <w:shd w:val="clear" w:color="auto" w:fill="212121"/>
+        <w:spacing w:after="0" w:line="285" w:lineRule="atLeast"/>
+        <w:rPr>
+          <w:rFonts w:ascii="Consolas" w:eastAsia="Times New Roman" w:hAnsi="Consolas" w:cs="Times New Roman"/>
+          <w:color w:val="EEFFFF"/>
+          <w:sz w:val="21"/>
+          <w:szCs w:val="21"/>
+          <w:lang w:eastAsia="en-IN"/>
+        </w:rPr>
+      </w:pPr>
+      <w:r>
+        <w:rPr>
+          <w:rFonts w:ascii="Consolas" w:eastAsia="Times New Roman" w:hAnsi="Consolas" w:cs="Times New Roman"/>
+          <w:color w:val="80D8FF"/>
+          <w:sz w:val="21"/>
+          <w:szCs w:val="21"/>
+          <w:lang w:eastAsia="en-IN"/>
+        </w:rPr>
+        <w:t>}</w:t>
+      </w:r>
+    </w:p>
+    <w:p>
+      <w:pPr>
+        <w:shd w:val="clear" w:color="auto" w:fill="212121"/>
+        <w:spacing w:after="0" w:line="285" w:lineRule="atLeast"/>
+        <w:rPr>
+          <w:rFonts w:ascii="Consolas" w:eastAsia="Times New Roman" w:hAnsi="Consolas" w:cs="Times New Roman"/>
+          <w:color w:val="EEFFFF"/>
+          <w:sz w:val="21"/>
+          <w:szCs w:val="21"/>
+          <w:lang w:eastAsia="en-IN"/>
+        </w:rPr>
+      </w:pPr>
+    </w:p>
+    <w:p>
+      <w:pPr>
+        <w:shd w:val="clear" w:color="auto" w:fill="212121"/>
+        <w:spacing w:after="0" w:line="285" w:lineRule="atLeast"/>
+        <w:rPr>
+          <w:rFonts w:ascii="Consolas" w:eastAsia="Times New Roman" w:hAnsi="Consolas" w:cs="Times New Roman"/>
+          <w:color w:val="EEFFFF"/>
+          <w:sz w:val="21"/>
+          <w:szCs w:val="21"/>
+          <w:lang w:eastAsia="en-IN"/>
+        </w:rPr>
+      </w:pPr>
+      <w:r>
+        <w:rPr>
+          <w:rFonts w:ascii="Consolas" w:eastAsia="Times New Roman" w:hAnsi="Consolas" w:cs="Times New Roman"/>
+          <w:color w:val="C992EA"/>
+          <w:sz w:val="21"/>
+          <w:szCs w:val="21"/>
+          <w:lang w:eastAsia="en-IN"/>
+        </w:rPr>
+        <w:t>void</w:t>
+      </w:r>
+      <w:r>
+        <w:rPr>
+          <w:rFonts w:ascii="Consolas" w:eastAsia="Times New Roman" w:hAnsi="Consolas" w:cs="Times New Roman"/>
+          <w:color w:val="EEFFFF"/>
+          <w:sz w:val="21"/>
+          <w:szCs w:val="21"/>
+          <w:lang w:eastAsia="en-IN"/>
+        </w:rPr>
+        <w:t> </w:t>
       </w:r>
       <w:proofErr w:type="spellStart"/>
+      <w:proofErr w:type="gramStart"/>
       <w:r>
         <w:rPr>
           <w:rFonts w:ascii="Consolas" w:eastAsia="Times New Roman" w:hAnsi="Consolas" w:cs="Times New Roman"/>
@@ -2799,7 +2966,7 @@
           <w:szCs w:val="21"/>
           <w:lang w:eastAsia="en-IN"/>
         </w:rPr>
-        <w:t>inorder</w:t>
+        <w:t>preorder</w:t>
       </w:r>
       <w:proofErr w:type="spellEnd"/>
       <w:r>
@@ -2812,6 +2979,27 @@
         </w:rPr>
         <w:t>(</w:t>
       </w:r>
+      <w:proofErr w:type="gramEnd"/>
+      <w:r>
+        <w:rPr>
+          <w:rFonts w:ascii="Consolas" w:eastAsia="Times New Roman" w:hAnsi="Consolas" w:cs="Times New Roman"/>
+          <w:color w:val="FFCB6B"/>
+          <w:sz w:val="21"/>
+          <w:szCs w:val="21"/>
+          <w:lang w:eastAsia="en-IN"/>
+        </w:rPr>
+        <w:t>NODE</w:t>
+      </w:r>
+      <w:r>
+        <w:rPr>
+          <w:rFonts w:ascii="Consolas" w:eastAsia="Times New Roman" w:hAnsi="Consolas" w:cs="Times New Roman"/>
+          <w:color w:val="EEFFFF"/>
+          <w:sz w:val="21"/>
+          <w:szCs w:val="21"/>
+          <w:lang w:eastAsia="en-IN"/>
+        </w:rPr>
+        <w:t> </w:t>
+      </w:r>
       <w:r>
         <w:rPr>
           <w:rFonts w:ascii="Consolas" w:eastAsia="Times New Roman" w:hAnsi="Consolas" w:cs="Times New Roman"/>
@@ -2830,17 +3018,60 @@
           <w:szCs w:val="21"/>
           <w:lang w:eastAsia="en-IN"/>
         </w:rPr>
-        <w:t>-&gt;</w:t>
-      </w:r>
-      <w:r>
-        <w:rPr>
-          <w:rFonts w:ascii="Consolas" w:eastAsia="Times New Roman" w:hAnsi="Consolas" w:cs="Times New Roman"/>
-          <w:color w:val="EEFFFF"/>
-          <w:sz w:val="21"/>
-          <w:szCs w:val="21"/>
-          <w:lang w:eastAsia="en-IN"/>
-        </w:rPr>
-        <w:t>right</w:t>
+        <w:t>){</w:t>
+      </w:r>
+    </w:p>
+    <w:p>
+      <w:pPr>
+        <w:shd w:val="clear" w:color="auto" w:fill="212121"/>
+        <w:spacing w:after="0" w:line="285" w:lineRule="atLeast"/>
+        <w:rPr>
+          <w:rFonts w:ascii="Consolas" w:eastAsia="Times New Roman" w:hAnsi="Consolas" w:cs="Times New Roman"/>
+          <w:color w:val="EEFFFF"/>
+          <w:sz w:val="21"/>
+          <w:szCs w:val="21"/>
+          <w:lang w:eastAsia="en-IN"/>
+        </w:rPr>
+      </w:pPr>
+      <w:r>
+        <w:rPr>
+          <w:rFonts w:ascii="Consolas" w:eastAsia="Times New Roman" w:hAnsi="Consolas" w:cs="Times New Roman"/>
+          <w:color w:val="EEFFFF"/>
+          <w:sz w:val="21"/>
+          <w:szCs w:val="21"/>
+          <w:lang w:eastAsia="en-IN"/>
+        </w:rPr>
+        <w:t>    </w:t>
+      </w:r>
+      <w:r>
+        <w:rPr>
+          <w:rFonts w:ascii="Consolas" w:eastAsia="Times New Roman" w:hAnsi="Consolas" w:cs="Times New Roman"/>
+          <w:color w:val="C992EA"/>
+          <w:sz w:val="21"/>
+          <w:szCs w:val="21"/>
+          <w:lang w:eastAsia="en-IN"/>
+        </w:rPr>
+        <w:t>if</w:t>
+      </w:r>
+      <w:r>
+        <w:rPr>
+          <w:rFonts w:ascii="Consolas" w:eastAsia="Times New Roman" w:hAnsi="Consolas" w:cs="Times New Roman"/>
+          <w:color w:val="80D8FF"/>
+          <w:sz w:val="21"/>
+          <w:szCs w:val="21"/>
+          <w:lang w:eastAsia="en-IN"/>
+        </w:rPr>
+        <w:t>(</w:t>
+      </w:r>
+      <w:r>
+        <w:rPr>
+          <w:rFonts w:ascii="Consolas" w:eastAsia="Times New Roman" w:hAnsi="Consolas" w:cs="Times New Roman"/>
+          <w:color w:val="F78C6C"/>
+          <w:sz w:val="21"/>
+          <w:szCs w:val="21"/>
+          <w:lang w:eastAsia="en-IN"/>
+        </w:rPr>
+        <w:t>cur</w:t>
       </w:r>
       <w:proofErr w:type="gramStart"/>
       <w:r>
@@ -2851,286 +3082,9 @@
           <w:szCs w:val="21"/>
           <w:lang w:eastAsia="en-IN"/>
         </w:rPr>
-        <w:t>);</w:t>
+        <w:t>){</w:t>
       </w:r>
       <w:proofErr w:type="gramEnd"/>
-    </w:p>
-    <w:p>
-      <w:pPr>
-        <w:shd w:val="clear" w:color="auto" w:fill="212121"/>
-        <w:spacing w:after="0" w:line="285" w:lineRule="atLeast"/>
-        <w:rPr>
-          <w:rFonts w:ascii="Consolas" w:eastAsia="Times New Roman" w:hAnsi="Consolas" w:cs="Times New Roman"/>
-          <w:color w:val="EEFFFF"/>
-          <w:sz w:val="21"/>
-          <w:szCs w:val="21"/>
-          <w:lang w:eastAsia="en-IN"/>
-        </w:rPr>
-      </w:pPr>
-      <w:r>
-        <w:rPr>
-          <w:rFonts w:ascii="Consolas" w:eastAsia="Times New Roman" w:hAnsi="Consolas" w:cs="Times New Roman"/>
-          <w:color w:val="EEFFFF"/>
-          <w:sz w:val="21"/>
-          <w:szCs w:val="21"/>
-          <w:lang w:eastAsia="en-IN"/>
-        </w:rPr>
-        <w:t>    </w:t>
-      </w:r>
-      <w:r>
-        <w:rPr>
-          <w:rFonts w:ascii="Consolas" w:eastAsia="Times New Roman" w:hAnsi="Consolas" w:cs="Times New Roman"/>
-          <w:color w:val="80D8FF"/>
-          <w:sz w:val="21"/>
-          <w:szCs w:val="21"/>
-          <w:lang w:eastAsia="en-IN"/>
-        </w:rPr>
-        <w:t>}</w:t>
-      </w:r>
-    </w:p>
-    <w:p>
-      <w:pPr>
-        <w:shd w:val="clear" w:color="auto" w:fill="212121"/>
-        <w:spacing w:after="0" w:line="285" w:lineRule="atLeast"/>
-        <w:rPr>
-          <w:rFonts w:ascii="Consolas" w:eastAsia="Times New Roman" w:hAnsi="Consolas" w:cs="Times New Roman"/>
-          <w:color w:val="EEFFFF"/>
-          <w:sz w:val="21"/>
-          <w:szCs w:val="21"/>
-          <w:lang w:eastAsia="en-IN"/>
-        </w:rPr>
-      </w:pPr>
-      <w:r>
-        <w:rPr>
-          <w:rFonts w:ascii="Consolas" w:eastAsia="Times New Roman" w:hAnsi="Consolas" w:cs="Times New Roman"/>
-          <w:color w:val="80D8FF"/>
-          <w:sz w:val="21"/>
-          <w:szCs w:val="21"/>
-          <w:lang w:eastAsia="en-IN"/>
-        </w:rPr>
-        <w:t>}</w:t>
-      </w:r>
-    </w:p>
-    <w:p>
-      <w:pPr>
-        <w:shd w:val="clear" w:color="auto" w:fill="212121"/>
-        <w:spacing w:after="0" w:line="285" w:lineRule="atLeast"/>
-        <w:rPr>
-          <w:rFonts w:ascii="Consolas" w:eastAsia="Times New Roman" w:hAnsi="Consolas" w:cs="Times New Roman"/>
-          <w:color w:val="EEFFFF"/>
-          <w:sz w:val="21"/>
-          <w:szCs w:val="21"/>
-          <w:lang w:eastAsia="en-IN"/>
-        </w:rPr>
-      </w:pPr>
-    </w:p>
-    <w:p>
-      <w:pPr>
-        <w:shd w:val="clear" w:color="auto" w:fill="212121"/>
-        <w:spacing w:after="0" w:line="285" w:lineRule="atLeast"/>
-        <w:rPr>
-          <w:rFonts w:ascii="Consolas" w:eastAsia="Times New Roman" w:hAnsi="Consolas" w:cs="Times New Roman"/>
-          <w:color w:val="EEFFFF"/>
-          <w:sz w:val="21"/>
-          <w:szCs w:val="21"/>
-          <w:lang w:eastAsia="en-IN"/>
-        </w:rPr>
-      </w:pPr>
-      <w:r>
-        <w:rPr>
-          <w:rFonts w:ascii="Consolas" w:eastAsia="Times New Roman" w:hAnsi="Consolas" w:cs="Times New Roman"/>
-          <w:color w:val="C992EA"/>
-          <w:sz w:val="21"/>
-          <w:szCs w:val="21"/>
-          <w:lang w:eastAsia="en-IN"/>
-        </w:rPr>
-        <w:t>int</w:t>
-      </w:r>
-      <w:r>
-        <w:rPr>
-          <w:rFonts w:ascii="Consolas" w:eastAsia="Times New Roman" w:hAnsi="Consolas" w:cs="Times New Roman"/>
-          <w:color w:val="EEFFFF"/>
-          <w:sz w:val="21"/>
-          <w:szCs w:val="21"/>
-          <w:lang w:eastAsia="en-IN"/>
-        </w:rPr>
-        <w:t> </w:t>
-      </w:r>
-      <w:proofErr w:type="gramStart"/>
-      <w:r>
-        <w:rPr>
-          <w:rFonts w:ascii="Consolas" w:eastAsia="Times New Roman" w:hAnsi="Consolas" w:cs="Times New Roman"/>
-          <w:color w:val="82AAFF"/>
-          <w:sz w:val="21"/>
-          <w:szCs w:val="21"/>
-          <w:lang w:eastAsia="en-IN"/>
-        </w:rPr>
-        <w:t>height</w:t>
-      </w:r>
-      <w:r>
-        <w:rPr>
-          <w:rFonts w:ascii="Consolas" w:eastAsia="Times New Roman" w:hAnsi="Consolas" w:cs="Times New Roman"/>
-          <w:color w:val="80D8FF"/>
-          <w:sz w:val="21"/>
-          <w:szCs w:val="21"/>
-          <w:lang w:eastAsia="en-IN"/>
-        </w:rPr>
-        <w:t>(</w:t>
-      </w:r>
-      <w:proofErr w:type="gramEnd"/>
-      <w:r>
-        <w:rPr>
-          <w:rFonts w:ascii="Consolas" w:eastAsia="Times New Roman" w:hAnsi="Consolas" w:cs="Times New Roman"/>
-          <w:color w:val="FFCB6B"/>
-          <w:sz w:val="21"/>
-          <w:szCs w:val="21"/>
-          <w:lang w:eastAsia="en-IN"/>
-        </w:rPr>
-        <w:t>NODE</w:t>
-      </w:r>
-      <w:r>
-        <w:rPr>
-          <w:rFonts w:ascii="Consolas" w:eastAsia="Times New Roman" w:hAnsi="Consolas" w:cs="Times New Roman"/>
-          <w:color w:val="EEFFFF"/>
-          <w:sz w:val="21"/>
-          <w:szCs w:val="21"/>
-          <w:lang w:eastAsia="en-IN"/>
-        </w:rPr>
-        <w:t> </w:t>
-      </w:r>
-      <w:r>
-        <w:rPr>
-          <w:rFonts w:ascii="Consolas" w:eastAsia="Times New Roman" w:hAnsi="Consolas" w:cs="Times New Roman"/>
-          <w:color w:val="F78C6C"/>
-          <w:sz w:val="21"/>
-          <w:szCs w:val="21"/>
-          <w:lang w:eastAsia="en-IN"/>
-        </w:rPr>
-        <w:t>cur</w:t>
-      </w:r>
-      <w:r>
-        <w:rPr>
-          <w:rFonts w:ascii="Consolas" w:eastAsia="Times New Roman" w:hAnsi="Consolas" w:cs="Times New Roman"/>
-          <w:color w:val="80D8FF"/>
-          <w:sz w:val="21"/>
-          <w:szCs w:val="21"/>
-          <w:lang w:eastAsia="en-IN"/>
-        </w:rPr>
-        <w:t>){</w:t>
-      </w:r>
-    </w:p>
-    <w:p>
-      <w:pPr>
-        <w:shd w:val="clear" w:color="auto" w:fill="212121"/>
-        <w:spacing w:after="0" w:line="285" w:lineRule="atLeast"/>
-        <w:rPr>
-          <w:rFonts w:ascii="Consolas" w:eastAsia="Times New Roman" w:hAnsi="Consolas" w:cs="Times New Roman"/>
-          <w:color w:val="EEFFFF"/>
-          <w:sz w:val="21"/>
-          <w:szCs w:val="21"/>
-          <w:lang w:eastAsia="en-IN"/>
-        </w:rPr>
-      </w:pPr>
-      <w:r>
-        <w:rPr>
-          <w:rFonts w:ascii="Consolas" w:eastAsia="Times New Roman" w:hAnsi="Consolas" w:cs="Times New Roman"/>
-          <w:color w:val="EEFFFF"/>
-          <w:sz w:val="21"/>
-          <w:szCs w:val="21"/>
-          <w:lang w:eastAsia="en-IN"/>
-        </w:rPr>
-        <w:t>    </w:t>
-      </w:r>
-      <w:r>
-        <w:rPr>
-          <w:rFonts w:ascii="Consolas" w:eastAsia="Times New Roman" w:hAnsi="Consolas" w:cs="Times New Roman"/>
-          <w:color w:val="C992EA"/>
-          <w:sz w:val="21"/>
-          <w:szCs w:val="21"/>
-          <w:lang w:eastAsia="en-IN"/>
-        </w:rPr>
-        <w:t>if</w:t>
-      </w:r>
-      <w:r>
-        <w:rPr>
-          <w:rFonts w:ascii="Consolas" w:eastAsia="Times New Roman" w:hAnsi="Consolas" w:cs="Times New Roman"/>
-          <w:color w:val="EEFFFF"/>
-          <w:sz w:val="21"/>
-          <w:szCs w:val="21"/>
-          <w:lang w:eastAsia="en-IN"/>
-        </w:rPr>
-        <w:t> </w:t>
-      </w:r>
-      <w:r>
-        <w:rPr>
-          <w:rFonts w:ascii="Consolas" w:eastAsia="Times New Roman" w:hAnsi="Consolas" w:cs="Times New Roman"/>
-          <w:color w:val="80D8FF"/>
-          <w:sz w:val="21"/>
-          <w:szCs w:val="21"/>
-          <w:lang w:eastAsia="en-IN"/>
-        </w:rPr>
-        <w:t>(</w:t>
-      </w:r>
-      <w:r>
-        <w:rPr>
-          <w:rFonts w:ascii="Consolas" w:eastAsia="Times New Roman" w:hAnsi="Consolas" w:cs="Times New Roman"/>
-          <w:color w:val="F78C6C"/>
-          <w:sz w:val="21"/>
-          <w:szCs w:val="21"/>
-          <w:lang w:eastAsia="en-IN"/>
-        </w:rPr>
-        <w:t>cur</w:t>
-      </w:r>
-      <w:r>
-        <w:rPr>
-          <w:rFonts w:ascii="Consolas" w:eastAsia="Times New Roman" w:hAnsi="Consolas" w:cs="Times New Roman"/>
-          <w:color w:val="EEFFFF"/>
-          <w:sz w:val="21"/>
-          <w:szCs w:val="21"/>
-          <w:lang w:eastAsia="en-IN"/>
-        </w:rPr>
-        <w:t> </w:t>
-      </w:r>
-      <w:r>
-        <w:rPr>
-          <w:rFonts w:ascii="Consolas" w:eastAsia="Times New Roman" w:hAnsi="Consolas" w:cs="Times New Roman"/>
-          <w:color w:val="80D8FF"/>
-          <w:sz w:val="21"/>
-          <w:szCs w:val="21"/>
-          <w:lang w:eastAsia="en-IN"/>
-        </w:rPr>
-        <w:t>==</w:t>
-      </w:r>
-      <w:r>
-        <w:rPr>
-          <w:rFonts w:ascii="Consolas" w:eastAsia="Times New Roman" w:hAnsi="Consolas" w:cs="Times New Roman"/>
-          <w:color w:val="EEFFFF"/>
-          <w:sz w:val="21"/>
-          <w:szCs w:val="21"/>
-          <w:lang w:eastAsia="en-IN"/>
-        </w:rPr>
-        <w:t> </w:t>
-      </w:r>
-      <w:r>
-        <w:rPr>
-          <w:rFonts w:ascii="Consolas" w:eastAsia="Times New Roman" w:hAnsi="Consolas" w:cs="Times New Roman"/>
-          <w:color w:val="82AAFF"/>
-          <w:sz w:val="21"/>
-          <w:szCs w:val="21"/>
-          <w:lang w:eastAsia="en-IN"/>
-        </w:rPr>
-        <w:t>NULL</w:t>
-      </w:r>
-      <w:r>
-        <w:rPr>
-          <w:rFonts w:ascii="Consolas" w:eastAsia="Times New Roman" w:hAnsi="Consolas" w:cs="Times New Roman"/>
-          <w:color w:val="80D8FF"/>
-          <w:sz w:val="21"/>
-          <w:szCs w:val="21"/>
-          <w:lang w:eastAsia="en-IN"/>
-        </w:rPr>
-        <w:t>)</w:t>
-      </w:r>
     </w:p>
     <w:p>
       <w:pPr>
@@ -3155,25 +3109,37 @@
         <w:lastRenderedPageBreak/>
         <w:t>        </w:t>
       </w:r>
-      <w:r>
-        <w:rPr>
-          <w:rFonts w:ascii="Consolas" w:eastAsia="Times New Roman" w:hAnsi="Consolas" w:cs="Times New Roman"/>
-          <w:color w:val="C992EA"/>
-          <w:sz w:val="21"/>
-          <w:szCs w:val="21"/>
-          <w:lang w:eastAsia="en-IN"/>
-        </w:rPr>
-        <w:t>return</w:t>
-      </w:r>
-      <w:r>
-        <w:rPr>
-          <w:rFonts w:ascii="Consolas" w:eastAsia="Times New Roman" w:hAnsi="Consolas" w:cs="Times New Roman"/>
-          <w:color w:val="EEFFFF"/>
-          <w:sz w:val="21"/>
-          <w:szCs w:val="21"/>
-          <w:lang w:eastAsia="en-IN"/>
-        </w:rPr>
-        <w:t> </w:t>
+      <w:proofErr w:type="spellStart"/>
+      <w:r>
+        <w:rPr>
+          <w:rFonts w:ascii="Consolas" w:eastAsia="Times New Roman" w:hAnsi="Consolas" w:cs="Times New Roman"/>
+          <w:color w:val="82AAFF"/>
+          <w:sz w:val="21"/>
+          <w:szCs w:val="21"/>
+          <w:lang w:eastAsia="en-IN"/>
+        </w:rPr>
+        <w:t>printf</w:t>
+      </w:r>
+      <w:proofErr w:type="spellEnd"/>
+      <w:r>
+        <w:rPr>
+          <w:rFonts w:ascii="Consolas" w:eastAsia="Times New Roman" w:hAnsi="Consolas" w:cs="Times New Roman"/>
+          <w:color w:val="80D8FF"/>
+          <w:sz w:val="21"/>
+          <w:szCs w:val="21"/>
+          <w:lang w:eastAsia="en-IN"/>
+        </w:rPr>
+        <w:t>("</w:t>
+      </w:r>
+      <w:r>
+        <w:rPr>
+          <w:rFonts w:ascii="Consolas" w:eastAsia="Times New Roman" w:hAnsi="Consolas" w:cs="Times New Roman"/>
+          <w:color w:val="EEFFFF"/>
+          <w:sz w:val="21"/>
+          <w:szCs w:val="21"/>
+          <w:lang w:eastAsia="en-IN"/>
+        </w:rPr>
+        <w:t>%4d</w:t>
       </w:r>
       <w:proofErr w:type="gramStart"/>
       <w:r>
@@ -3184,7 +3150,7 @@
           <w:szCs w:val="21"/>
           <w:lang w:eastAsia="en-IN"/>
         </w:rPr>
-        <w:t>-</w:t>
+        <w:t>",</w:t>
       </w:r>
       <w:r>
         <w:rPr>
@@ -3194,19 +3160,215 @@
           <w:szCs w:val="21"/>
           <w:lang w:eastAsia="en-IN"/>
         </w:rPr>
-        <w:t>1</w:t>
-      </w:r>
-      <w:r>
-        <w:rPr>
-          <w:rFonts w:ascii="Consolas" w:eastAsia="Times New Roman" w:hAnsi="Consolas" w:cs="Times New Roman"/>
-          <w:color w:val="80D8FF"/>
-          <w:sz w:val="21"/>
-          <w:szCs w:val="21"/>
-          <w:lang w:eastAsia="en-IN"/>
-        </w:rPr>
-        <w:t>;</w:t>
+        <w:t>cur</w:t>
       </w:r>
       <w:proofErr w:type="gramEnd"/>
+      <w:r>
+        <w:rPr>
+          <w:rFonts w:ascii="Consolas" w:eastAsia="Times New Roman" w:hAnsi="Consolas" w:cs="Times New Roman"/>
+          <w:color w:val="80D8FF"/>
+          <w:sz w:val="21"/>
+          <w:szCs w:val="21"/>
+          <w:lang w:eastAsia="en-IN"/>
+        </w:rPr>
+        <w:t>-&gt;</w:t>
+      </w:r>
+      <w:proofErr w:type="spellStart"/>
+      <w:r>
+        <w:rPr>
+          <w:rFonts w:ascii="Consolas" w:eastAsia="Times New Roman" w:hAnsi="Consolas" w:cs="Times New Roman"/>
+          <w:color w:val="EEFFFF"/>
+          <w:sz w:val="21"/>
+          <w:szCs w:val="21"/>
+          <w:lang w:eastAsia="en-IN"/>
+        </w:rPr>
+        <w:t>val</w:t>
+      </w:r>
+      <w:proofErr w:type="spellEnd"/>
+      <w:r>
+        <w:rPr>
+          <w:rFonts w:ascii="Consolas" w:eastAsia="Times New Roman" w:hAnsi="Consolas" w:cs="Times New Roman"/>
+          <w:color w:val="80D8FF"/>
+          <w:sz w:val="21"/>
+          <w:szCs w:val="21"/>
+          <w:lang w:eastAsia="en-IN"/>
+        </w:rPr>
+        <w:t>);</w:t>
+      </w:r>
+    </w:p>
+    <w:p>
+      <w:pPr>
+        <w:shd w:val="clear" w:color="auto" w:fill="212121"/>
+        <w:spacing w:after="0" w:line="285" w:lineRule="atLeast"/>
+        <w:rPr>
+          <w:rFonts w:ascii="Consolas" w:eastAsia="Times New Roman" w:hAnsi="Consolas" w:cs="Times New Roman"/>
+          <w:color w:val="EEFFFF"/>
+          <w:sz w:val="21"/>
+          <w:szCs w:val="21"/>
+          <w:lang w:eastAsia="en-IN"/>
+        </w:rPr>
+      </w:pPr>
+      <w:r>
+        <w:rPr>
+          <w:rFonts w:ascii="Consolas" w:eastAsia="Times New Roman" w:hAnsi="Consolas" w:cs="Times New Roman"/>
+          <w:color w:val="EEFFFF"/>
+          <w:sz w:val="21"/>
+          <w:szCs w:val="21"/>
+          <w:lang w:eastAsia="en-IN"/>
+        </w:rPr>
+        <w:t>        </w:t>
+      </w:r>
+      <w:proofErr w:type="spellStart"/>
+      <w:r>
+        <w:rPr>
+          <w:rFonts w:ascii="Consolas" w:eastAsia="Times New Roman" w:hAnsi="Consolas" w:cs="Times New Roman"/>
+          <w:color w:val="82AAFF"/>
+          <w:sz w:val="21"/>
+          <w:szCs w:val="21"/>
+          <w:lang w:eastAsia="en-IN"/>
+        </w:rPr>
+        <w:t>preorder</w:t>
+      </w:r>
+      <w:proofErr w:type="spellEnd"/>
+      <w:r>
+        <w:rPr>
+          <w:rFonts w:ascii="Consolas" w:eastAsia="Times New Roman" w:hAnsi="Consolas" w:cs="Times New Roman"/>
+          <w:color w:val="80D8FF"/>
+          <w:sz w:val="21"/>
+          <w:szCs w:val="21"/>
+          <w:lang w:eastAsia="en-IN"/>
+        </w:rPr>
+        <w:t>(</w:t>
+      </w:r>
+      <w:r>
+        <w:rPr>
+          <w:rFonts w:ascii="Consolas" w:eastAsia="Times New Roman" w:hAnsi="Consolas" w:cs="Times New Roman"/>
+          <w:color w:val="F78C6C"/>
+          <w:sz w:val="21"/>
+          <w:szCs w:val="21"/>
+          <w:lang w:eastAsia="en-IN"/>
+        </w:rPr>
+        <w:t>cur</w:t>
+      </w:r>
+      <w:r>
+        <w:rPr>
+          <w:rFonts w:ascii="Consolas" w:eastAsia="Times New Roman" w:hAnsi="Consolas" w:cs="Times New Roman"/>
+          <w:color w:val="80D8FF"/>
+          <w:sz w:val="21"/>
+          <w:szCs w:val="21"/>
+          <w:lang w:eastAsia="en-IN"/>
+        </w:rPr>
+        <w:t>-&gt;</w:t>
+      </w:r>
+      <w:r>
+        <w:rPr>
+          <w:rFonts w:ascii="Consolas" w:eastAsia="Times New Roman" w:hAnsi="Consolas" w:cs="Times New Roman"/>
+          <w:color w:val="EEFFFF"/>
+          <w:sz w:val="21"/>
+          <w:szCs w:val="21"/>
+          <w:lang w:eastAsia="en-IN"/>
+        </w:rPr>
+        <w:t>left</w:t>
+      </w:r>
+      <w:proofErr w:type="gramStart"/>
+      <w:r>
+        <w:rPr>
+          <w:rFonts w:ascii="Consolas" w:eastAsia="Times New Roman" w:hAnsi="Consolas" w:cs="Times New Roman"/>
+          <w:color w:val="80D8FF"/>
+          <w:sz w:val="21"/>
+          <w:szCs w:val="21"/>
+          <w:lang w:eastAsia="en-IN"/>
+        </w:rPr>
+        <w:t>);</w:t>
+      </w:r>
+      <w:proofErr w:type="gramEnd"/>
+    </w:p>
+    <w:p>
+      <w:pPr>
+        <w:shd w:val="clear" w:color="auto" w:fill="212121"/>
+        <w:spacing w:after="0" w:line="285" w:lineRule="atLeast"/>
+        <w:rPr>
+          <w:rFonts w:ascii="Consolas" w:eastAsia="Times New Roman" w:hAnsi="Consolas" w:cs="Times New Roman"/>
+          <w:color w:val="EEFFFF"/>
+          <w:sz w:val="21"/>
+          <w:szCs w:val="21"/>
+          <w:lang w:eastAsia="en-IN"/>
+        </w:rPr>
+      </w:pPr>
+      <w:r>
+        <w:rPr>
+          <w:rFonts w:ascii="Consolas" w:eastAsia="Times New Roman" w:hAnsi="Consolas" w:cs="Times New Roman"/>
+          <w:color w:val="EEFFFF"/>
+          <w:sz w:val="21"/>
+          <w:szCs w:val="21"/>
+          <w:lang w:eastAsia="en-IN"/>
+        </w:rPr>
+        <w:t>        </w:t>
+      </w:r>
+      <w:proofErr w:type="spellStart"/>
+      <w:r>
+        <w:rPr>
+          <w:rFonts w:ascii="Consolas" w:eastAsia="Times New Roman" w:hAnsi="Consolas" w:cs="Times New Roman"/>
+          <w:color w:val="82AAFF"/>
+          <w:sz w:val="21"/>
+          <w:szCs w:val="21"/>
+          <w:lang w:eastAsia="en-IN"/>
+        </w:rPr>
+        <w:t>preorder</w:t>
+      </w:r>
+      <w:proofErr w:type="spellEnd"/>
+      <w:r>
+        <w:rPr>
+          <w:rFonts w:ascii="Consolas" w:eastAsia="Times New Roman" w:hAnsi="Consolas" w:cs="Times New Roman"/>
+          <w:color w:val="80D8FF"/>
+          <w:sz w:val="21"/>
+          <w:szCs w:val="21"/>
+          <w:lang w:eastAsia="en-IN"/>
+        </w:rPr>
+        <w:t>(</w:t>
+      </w:r>
+      <w:r>
+        <w:rPr>
+          <w:rFonts w:ascii="Consolas" w:eastAsia="Times New Roman" w:hAnsi="Consolas" w:cs="Times New Roman"/>
+          <w:color w:val="F78C6C"/>
+          <w:sz w:val="21"/>
+          <w:szCs w:val="21"/>
+          <w:lang w:eastAsia="en-IN"/>
+        </w:rPr>
+        <w:t>cur</w:t>
+      </w:r>
+      <w:r>
+        <w:rPr>
+          <w:rFonts w:ascii="Consolas" w:eastAsia="Times New Roman" w:hAnsi="Consolas" w:cs="Times New Roman"/>
+          <w:color w:val="80D8FF"/>
+          <w:sz w:val="21"/>
+          <w:szCs w:val="21"/>
+          <w:lang w:eastAsia="en-IN"/>
+        </w:rPr>
+        <w:t>-&gt;</w:t>
+      </w:r>
+      <w:r>
+        <w:rPr>
+          <w:rFonts w:ascii="Consolas" w:eastAsia="Times New Roman" w:hAnsi="Consolas" w:cs="Times New Roman"/>
+          <w:color w:val="EEFFFF"/>
+          <w:sz w:val="21"/>
+          <w:szCs w:val="21"/>
+          <w:lang w:eastAsia="en-IN"/>
+        </w:rPr>
+        <w:t>right</w:t>
+      </w:r>
+      <w:proofErr w:type="gramStart"/>
+      <w:r>
+        <w:rPr>
+          <w:rFonts w:ascii="Consolas" w:eastAsia="Times New Roman" w:hAnsi="Consolas" w:cs="Times New Roman"/>
+          <w:color w:val="80D8FF"/>
+          <w:sz w:val="21"/>
+          <w:szCs w:val="21"/>
+          <w:lang w:eastAsia="en-IN"/>
+        </w:rPr>
+        <w:t>);</w:t>
+      </w:r>
+      <w:proofErr w:type="gramEnd"/>
     </w:p>
     <w:p>
       <w:pPr>
@@ -3233,217 +3395,12 @@
       <w:r>
         <w:rPr>
           <w:rFonts w:ascii="Consolas" w:eastAsia="Times New Roman" w:hAnsi="Consolas" w:cs="Times New Roman"/>
-          <w:color w:val="C992EA"/>
-          <w:sz w:val="21"/>
-          <w:szCs w:val="21"/>
-          <w:lang w:eastAsia="en-IN"/>
-        </w:rPr>
-        <w:t>else</w:t>
-      </w:r>
-    </w:p>
-    <w:p>
-      <w:pPr>
-        <w:shd w:val="clear" w:color="auto" w:fill="212121"/>
-        <w:spacing w:after="0" w:line="285" w:lineRule="atLeast"/>
-        <w:rPr>
-          <w:rFonts w:ascii="Consolas" w:eastAsia="Times New Roman" w:hAnsi="Consolas" w:cs="Times New Roman"/>
-          <w:color w:val="EEFFFF"/>
-          <w:sz w:val="21"/>
-          <w:szCs w:val="21"/>
-          <w:lang w:eastAsia="en-IN"/>
-        </w:rPr>
-      </w:pPr>
-      <w:r>
-        <w:rPr>
-          <w:rFonts w:ascii="Consolas" w:eastAsia="Times New Roman" w:hAnsi="Consolas" w:cs="Times New Roman"/>
-          <w:color w:val="EEFFFF"/>
-          <w:sz w:val="21"/>
-          <w:szCs w:val="21"/>
-          <w:lang w:eastAsia="en-IN"/>
-        </w:rPr>
-        <w:t>        </w:t>
-      </w:r>
-      <w:r>
-        <w:rPr>
-          <w:rFonts w:ascii="Consolas" w:eastAsia="Times New Roman" w:hAnsi="Consolas" w:cs="Times New Roman"/>
-          <w:color w:val="C992EA"/>
-          <w:sz w:val="21"/>
-          <w:szCs w:val="21"/>
-          <w:lang w:eastAsia="en-IN"/>
-        </w:rPr>
-        <w:t>return</w:t>
-      </w:r>
-      <w:r>
-        <w:rPr>
-          <w:rFonts w:ascii="Consolas" w:eastAsia="Times New Roman" w:hAnsi="Consolas" w:cs="Times New Roman"/>
-          <w:color w:val="EEFFFF"/>
-          <w:sz w:val="21"/>
-          <w:szCs w:val="21"/>
-          <w:lang w:eastAsia="en-IN"/>
-        </w:rPr>
-        <w:t> </w:t>
-      </w:r>
-      <w:proofErr w:type="gramStart"/>
-      <w:r>
-        <w:rPr>
-          <w:rFonts w:ascii="Consolas" w:eastAsia="Times New Roman" w:hAnsi="Consolas" w:cs="Times New Roman"/>
-          <w:color w:val="82AAFF"/>
-          <w:sz w:val="21"/>
-          <w:szCs w:val="21"/>
-          <w:lang w:eastAsia="en-IN"/>
-        </w:rPr>
-        <w:t>MAX</w:t>
-      </w:r>
-      <w:r>
-        <w:rPr>
-          <w:rFonts w:ascii="Consolas" w:eastAsia="Times New Roman" w:hAnsi="Consolas" w:cs="Times New Roman"/>
-          <w:color w:val="80D8FF"/>
-          <w:sz w:val="21"/>
-          <w:szCs w:val="21"/>
-          <w:lang w:eastAsia="en-IN"/>
-        </w:rPr>
-        <w:t>(</w:t>
-      </w:r>
-      <w:proofErr w:type="gramEnd"/>
-      <w:r>
-        <w:rPr>
-          <w:rFonts w:ascii="Consolas" w:eastAsia="Times New Roman" w:hAnsi="Consolas" w:cs="Times New Roman"/>
-          <w:color w:val="82AAFF"/>
-          <w:sz w:val="21"/>
-          <w:szCs w:val="21"/>
-          <w:lang w:eastAsia="en-IN"/>
-        </w:rPr>
-        <w:t>height</w:t>
-      </w:r>
-      <w:r>
-        <w:rPr>
-          <w:rFonts w:ascii="Consolas" w:eastAsia="Times New Roman" w:hAnsi="Consolas" w:cs="Times New Roman"/>
-          <w:color w:val="80D8FF"/>
-          <w:sz w:val="21"/>
-          <w:szCs w:val="21"/>
-          <w:lang w:eastAsia="en-IN"/>
-        </w:rPr>
-        <w:t>(</w:t>
-      </w:r>
-      <w:r>
-        <w:rPr>
-          <w:rFonts w:ascii="Consolas" w:eastAsia="Times New Roman" w:hAnsi="Consolas" w:cs="Times New Roman"/>
-          <w:color w:val="F78C6C"/>
-          <w:sz w:val="21"/>
-          <w:szCs w:val="21"/>
-          <w:lang w:eastAsia="en-IN"/>
-        </w:rPr>
-        <w:t>cur</w:t>
-      </w:r>
-      <w:r>
-        <w:rPr>
-          <w:rFonts w:ascii="Consolas" w:eastAsia="Times New Roman" w:hAnsi="Consolas" w:cs="Times New Roman"/>
-          <w:color w:val="80D8FF"/>
-          <w:sz w:val="21"/>
-          <w:szCs w:val="21"/>
-          <w:lang w:eastAsia="en-IN"/>
-        </w:rPr>
-        <w:t>-&gt;</w:t>
-      </w:r>
-      <w:r>
-        <w:rPr>
-          <w:rFonts w:ascii="Consolas" w:eastAsia="Times New Roman" w:hAnsi="Consolas" w:cs="Times New Roman"/>
-          <w:color w:val="EEFFFF"/>
-          <w:sz w:val="21"/>
-          <w:szCs w:val="21"/>
-          <w:lang w:eastAsia="en-IN"/>
-        </w:rPr>
-        <w:t>left</w:t>
-      </w:r>
-      <w:r>
-        <w:rPr>
-          <w:rFonts w:ascii="Consolas" w:eastAsia="Times New Roman" w:hAnsi="Consolas" w:cs="Times New Roman"/>
-          <w:color w:val="80D8FF"/>
-          <w:sz w:val="21"/>
-          <w:szCs w:val="21"/>
-          <w:lang w:eastAsia="en-IN"/>
-        </w:rPr>
-        <w:t>),</w:t>
-      </w:r>
-      <w:r>
-        <w:rPr>
-          <w:rFonts w:ascii="Consolas" w:eastAsia="Times New Roman" w:hAnsi="Consolas" w:cs="Times New Roman"/>
-          <w:color w:val="82AAFF"/>
-          <w:sz w:val="21"/>
-          <w:szCs w:val="21"/>
-          <w:lang w:eastAsia="en-IN"/>
-        </w:rPr>
-        <w:t>height</w:t>
-      </w:r>
-      <w:r>
-        <w:rPr>
-          <w:rFonts w:ascii="Consolas" w:eastAsia="Times New Roman" w:hAnsi="Consolas" w:cs="Times New Roman"/>
-          <w:color w:val="80D8FF"/>
-          <w:sz w:val="21"/>
-          <w:szCs w:val="21"/>
-          <w:lang w:eastAsia="en-IN"/>
-        </w:rPr>
-        <w:t>(</w:t>
-      </w:r>
-      <w:r>
-        <w:rPr>
-          <w:rFonts w:ascii="Consolas" w:eastAsia="Times New Roman" w:hAnsi="Consolas" w:cs="Times New Roman"/>
-          <w:color w:val="F78C6C"/>
-          <w:sz w:val="21"/>
-          <w:szCs w:val="21"/>
-          <w:lang w:eastAsia="en-IN"/>
-        </w:rPr>
-        <w:t>cur</w:t>
-      </w:r>
-      <w:r>
-        <w:rPr>
-          <w:rFonts w:ascii="Consolas" w:eastAsia="Times New Roman" w:hAnsi="Consolas" w:cs="Times New Roman"/>
-          <w:color w:val="80D8FF"/>
-          <w:sz w:val="21"/>
-          <w:szCs w:val="21"/>
-          <w:lang w:eastAsia="en-IN"/>
-        </w:rPr>
-        <w:t>-&gt;</w:t>
-      </w:r>
-      <w:r>
-        <w:rPr>
-          <w:rFonts w:ascii="Consolas" w:eastAsia="Times New Roman" w:hAnsi="Consolas" w:cs="Times New Roman"/>
-          <w:color w:val="EEFFFF"/>
-          <w:sz w:val="21"/>
-          <w:szCs w:val="21"/>
-          <w:lang w:eastAsia="en-IN"/>
-        </w:rPr>
-        <w:t>right</w:t>
-      </w:r>
-      <w:r>
-        <w:rPr>
-          <w:rFonts w:ascii="Consolas" w:eastAsia="Times New Roman" w:hAnsi="Consolas" w:cs="Times New Roman"/>
-          <w:color w:val="80D8FF"/>
-          <w:sz w:val="21"/>
-          <w:szCs w:val="21"/>
-          <w:lang w:eastAsia="en-IN"/>
-        </w:rPr>
-        <w:t>))+</w:t>
-      </w:r>
-      <w:r>
-        <w:rPr>
-          <w:rFonts w:ascii="Consolas" w:eastAsia="Times New Roman" w:hAnsi="Consolas" w:cs="Times New Roman"/>
-          <w:color w:val="F78C6C"/>
-          <w:sz w:val="21"/>
-          <w:szCs w:val="21"/>
-          <w:lang w:eastAsia="en-IN"/>
-        </w:rPr>
-        <w:t>1</w:t>
-      </w:r>
-      <w:r>
-        <w:rPr>
-          <w:rFonts w:ascii="Consolas" w:eastAsia="Times New Roman" w:hAnsi="Consolas" w:cs="Times New Roman"/>
-          <w:color w:val="80D8FF"/>
-          <w:sz w:val="21"/>
-          <w:szCs w:val="21"/>
-          <w:lang w:eastAsia="en-IN"/>
-        </w:rPr>
-        <w:t>;</w:t>
+          <w:color w:val="80D8FF"/>
+          <w:sz w:val="21"/>
+          <w:szCs w:val="21"/>
+          <w:lang w:eastAsia="en-IN"/>
+        </w:rPr>
+        <w:t>}</w:t>
       </w:r>
     </w:p>
     <w:p>
@@ -3524,7 +3481,7 @@
           <w:szCs w:val="21"/>
           <w:lang w:eastAsia="en-IN"/>
         </w:rPr>
-        <w:t>balancefactor</w:t>
+        <w:t>inorder</w:t>
       </w:r>
       <w:proofErr w:type="spellEnd"/>
       <w:r>
@@ -3609,7 +3566,414 @@
           <w:szCs w:val="21"/>
           <w:lang w:eastAsia="en-IN"/>
         </w:rPr>
-        <w:t>static</w:t>
+        <w:t>if</w:t>
+      </w:r>
+      <w:r>
+        <w:rPr>
+          <w:rFonts w:ascii="Consolas" w:eastAsia="Times New Roman" w:hAnsi="Consolas" w:cs="Times New Roman"/>
+          <w:color w:val="80D8FF"/>
+          <w:sz w:val="21"/>
+          <w:szCs w:val="21"/>
+          <w:lang w:eastAsia="en-IN"/>
+        </w:rPr>
+        <w:t>(</w:t>
+      </w:r>
+      <w:r>
+        <w:rPr>
+          <w:rFonts w:ascii="Consolas" w:eastAsia="Times New Roman" w:hAnsi="Consolas" w:cs="Times New Roman"/>
+          <w:color w:val="F78C6C"/>
+          <w:sz w:val="21"/>
+          <w:szCs w:val="21"/>
+          <w:lang w:eastAsia="en-IN"/>
+        </w:rPr>
+        <w:t>cur</w:t>
+      </w:r>
+      <w:proofErr w:type="gramStart"/>
+      <w:r>
+        <w:rPr>
+          <w:rFonts w:ascii="Consolas" w:eastAsia="Times New Roman" w:hAnsi="Consolas" w:cs="Times New Roman"/>
+          <w:color w:val="80D8FF"/>
+          <w:sz w:val="21"/>
+          <w:szCs w:val="21"/>
+          <w:lang w:eastAsia="en-IN"/>
+        </w:rPr>
+        <w:t>){</w:t>
+      </w:r>
+      <w:proofErr w:type="gramEnd"/>
+    </w:p>
+    <w:p>
+      <w:pPr>
+        <w:shd w:val="clear" w:color="auto" w:fill="212121"/>
+        <w:spacing w:after="0" w:line="285" w:lineRule="atLeast"/>
+        <w:rPr>
+          <w:rFonts w:ascii="Consolas" w:eastAsia="Times New Roman" w:hAnsi="Consolas" w:cs="Times New Roman"/>
+          <w:color w:val="EEFFFF"/>
+          <w:sz w:val="21"/>
+          <w:szCs w:val="21"/>
+          <w:lang w:eastAsia="en-IN"/>
+        </w:rPr>
+      </w:pPr>
+      <w:r>
+        <w:rPr>
+          <w:rFonts w:ascii="Consolas" w:eastAsia="Times New Roman" w:hAnsi="Consolas" w:cs="Times New Roman"/>
+          <w:color w:val="EEFFFF"/>
+          <w:sz w:val="21"/>
+          <w:szCs w:val="21"/>
+          <w:lang w:eastAsia="en-IN"/>
+        </w:rPr>
+        <w:t>        </w:t>
+      </w:r>
+      <w:proofErr w:type="spellStart"/>
+      <w:r>
+        <w:rPr>
+          <w:rFonts w:ascii="Consolas" w:eastAsia="Times New Roman" w:hAnsi="Consolas" w:cs="Times New Roman"/>
+          <w:color w:val="82AAFF"/>
+          <w:sz w:val="21"/>
+          <w:szCs w:val="21"/>
+          <w:lang w:eastAsia="en-IN"/>
+        </w:rPr>
+        <w:t>inorder</w:t>
+      </w:r>
+      <w:proofErr w:type="spellEnd"/>
+      <w:r>
+        <w:rPr>
+          <w:rFonts w:ascii="Consolas" w:eastAsia="Times New Roman" w:hAnsi="Consolas" w:cs="Times New Roman"/>
+          <w:color w:val="80D8FF"/>
+          <w:sz w:val="21"/>
+          <w:szCs w:val="21"/>
+          <w:lang w:eastAsia="en-IN"/>
+        </w:rPr>
+        <w:t>(</w:t>
+      </w:r>
+      <w:r>
+        <w:rPr>
+          <w:rFonts w:ascii="Consolas" w:eastAsia="Times New Roman" w:hAnsi="Consolas" w:cs="Times New Roman"/>
+          <w:color w:val="F78C6C"/>
+          <w:sz w:val="21"/>
+          <w:szCs w:val="21"/>
+          <w:lang w:eastAsia="en-IN"/>
+        </w:rPr>
+        <w:t>cur</w:t>
+      </w:r>
+      <w:r>
+        <w:rPr>
+          <w:rFonts w:ascii="Consolas" w:eastAsia="Times New Roman" w:hAnsi="Consolas" w:cs="Times New Roman"/>
+          <w:color w:val="80D8FF"/>
+          <w:sz w:val="21"/>
+          <w:szCs w:val="21"/>
+          <w:lang w:eastAsia="en-IN"/>
+        </w:rPr>
+        <w:t>-&gt;</w:t>
+      </w:r>
+      <w:r>
+        <w:rPr>
+          <w:rFonts w:ascii="Consolas" w:eastAsia="Times New Roman" w:hAnsi="Consolas" w:cs="Times New Roman"/>
+          <w:color w:val="EEFFFF"/>
+          <w:sz w:val="21"/>
+          <w:szCs w:val="21"/>
+          <w:lang w:eastAsia="en-IN"/>
+        </w:rPr>
+        <w:t>left</w:t>
+      </w:r>
+      <w:proofErr w:type="gramStart"/>
+      <w:r>
+        <w:rPr>
+          <w:rFonts w:ascii="Consolas" w:eastAsia="Times New Roman" w:hAnsi="Consolas" w:cs="Times New Roman"/>
+          <w:color w:val="80D8FF"/>
+          <w:sz w:val="21"/>
+          <w:szCs w:val="21"/>
+          <w:lang w:eastAsia="en-IN"/>
+        </w:rPr>
+        <w:t>);</w:t>
+      </w:r>
+      <w:proofErr w:type="gramEnd"/>
+    </w:p>
+    <w:p>
+      <w:pPr>
+        <w:shd w:val="clear" w:color="auto" w:fill="212121"/>
+        <w:spacing w:after="0" w:line="285" w:lineRule="atLeast"/>
+        <w:rPr>
+          <w:rFonts w:ascii="Consolas" w:eastAsia="Times New Roman" w:hAnsi="Consolas" w:cs="Times New Roman"/>
+          <w:color w:val="EEFFFF"/>
+          <w:sz w:val="21"/>
+          <w:szCs w:val="21"/>
+          <w:lang w:eastAsia="en-IN"/>
+        </w:rPr>
+      </w:pPr>
+      <w:r>
+        <w:rPr>
+          <w:rFonts w:ascii="Consolas" w:eastAsia="Times New Roman" w:hAnsi="Consolas" w:cs="Times New Roman"/>
+          <w:color w:val="EEFFFF"/>
+          <w:sz w:val="21"/>
+          <w:szCs w:val="21"/>
+          <w:lang w:eastAsia="en-IN"/>
+        </w:rPr>
+        <w:t>        </w:t>
+      </w:r>
+      <w:proofErr w:type="spellStart"/>
+      <w:r>
+        <w:rPr>
+          <w:rFonts w:ascii="Consolas" w:eastAsia="Times New Roman" w:hAnsi="Consolas" w:cs="Times New Roman"/>
+          <w:color w:val="82AAFF"/>
+          <w:sz w:val="21"/>
+          <w:szCs w:val="21"/>
+          <w:lang w:eastAsia="en-IN"/>
+        </w:rPr>
+        <w:t>printf</w:t>
+      </w:r>
+      <w:proofErr w:type="spellEnd"/>
+      <w:r>
+        <w:rPr>
+          <w:rFonts w:ascii="Consolas" w:eastAsia="Times New Roman" w:hAnsi="Consolas" w:cs="Times New Roman"/>
+          <w:color w:val="80D8FF"/>
+          <w:sz w:val="21"/>
+          <w:szCs w:val="21"/>
+          <w:lang w:eastAsia="en-IN"/>
+        </w:rPr>
+        <w:t>("</w:t>
+      </w:r>
+      <w:r>
+        <w:rPr>
+          <w:rFonts w:ascii="Consolas" w:eastAsia="Times New Roman" w:hAnsi="Consolas" w:cs="Times New Roman"/>
+          <w:color w:val="EEFFFF"/>
+          <w:sz w:val="21"/>
+          <w:szCs w:val="21"/>
+          <w:lang w:eastAsia="en-IN"/>
+        </w:rPr>
+        <w:t>%4d</w:t>
+      </w:r>
+      <w:proofErr w:type="gramStart"/>
+      <w:r>
+        <w:rPr>
+          <w:rFonts w:ascii="Consolas" w:eastAsia="Times New Roman" w:hAnsi="Consolas" w:cs="Times New Roman"/>
+          <w:color w:val="80D8FF"/>
+          <w:sz w:val="21"/>
+          <w:szCs w:val="21"/>
+          <w:lang w:eastAsia="en-IN"/>
+        </w:rPr>
+        <w:t>",</w:t>
+      </w:r>
+      <w:r>
+        <w:rPr>
+          <w:rFonts w:ascii="Consolas" w:eastAsia="Times New Roman" w:hAnsi="Consolas" w:cs="Times New Roman"/>
+          <w:color w:val="F78C6C"/>
+          <w:sz w:val="21"/>
+          <w:szCs w:val="21"/>
+          <w:lang w:eastAsia="en-IN"/>
+        </w:rPr>
+        <w:t>cur</w:t>
+      </w:r>
+      <w:proofErr w:type="gramEnd"/>
+      <w:r>
+        <w:rPr>
+          <w:rFonts w:ascii="Consolas" w:eastAsia="Times New Roman" w:hAnsi="Consolas" w:cs="Times New Roman"/>
+          <w:color w:val="80D8FF"/>
+          <w:sz w:val="21"/>
+          <w:szCs w:val="21"/>
+          <w:lang w:eastAsia="en-IN"/>
+        </w:rPr>
+        <w:t>-&gt;</w:t>
+      </w:r>
+      <w:proofErr w:type="spellStart"/>
+      <w:r>
+        <w:rPr>
+          <w:rFonts w:ascii="Consolas" w:eastAsia="Times New Roman" w:hAnsi="Consolas" w:cs="Times New Roman"/>
+          <w:color w:val="EEFFFF"/>
+          <w:sz w:val="21"/>
+          <w:szCs w:val="21"/>
+          <w:lang w:eastAsia="en-IN"/>
+        </w:rPr>
+        <w:t>val</w:t>
+      </w:r>
+      <w:proofErr w:type="spellEnd"/>
+      <w:r>
+        <w:rPr>
+          <w:rFonts w:ascii="Consolas" w:eastAsia="Times New Roman" w:hAnsi="Consolas" w:cs="Times New Roman"/>
+          <w:color w:val="80D8FF"/>
+          <w:sz w:val="21"/>
+          <w:szCs w:val="21"/>
+          <w:lang w:eastAsia="en-IN"/>
+        </w:rPr>
+        <w:t>);</w:t>
+      </w:r>
+    </w:p>
+    <w:p>
+      <w:pPr>
+        <w:shd w:val="clear" w:color="auto" w:fill="212121"/>
+        <w:spacing w:after="0" w:line="285" w:lineRule="atLeast"/>
+        <w:rPr>
+          <w:rFonts w:ascii="Consolas" w:eastAsia="Times New Roman" w:hAnsi="Consolas" w:cs="Times New Roman"/>
+          <w:color w:val="EEFFFF"/>
+          <w:sz w:val="21"/>
+          <w:szCs w:val="21"/>
+          <w:lang w:eastAsia="en-IN"/>
+        </w:rPr>
+      </w:pPr>
+      <w:r>
+        <w:rPr>
+          <w:rFonts w:ascii="Consolas" w:eastAsia="Times New Roman" w:hAnsi="Consolas" w:cs="Times New Roman"/>
+          <w:color w:val="EEFFFF"/>
+          <w:sz w:val="21"/>
+          <w:szCs w:val="21"/>
+          <w:lang w:eastAsia="en-IN"/>
+        </w:rPr>
+        <w:t>        </w:t>
+      </w:r>
+      <w:proofErr w:type="spellStart"/>
+      <w:r>
+        <w:rPr>
+          <w:rFonts w:ascii="Consolas" w:eastAsia="Times New Roman" w:hAnsi="Consolas" w:cs="Times New Roman"/>
+          <w:color w:val="82AAFF"/>
+          <w:sz w:val="21"/>
+          <w:szCs w:val="21"/>
+          <w:lang w:eastAsia="en-IN"/>
+        </w:rPr>
+        <w:t>inorder</w:t>
+      </w:r>
+      <w:proofErr w:type="spellEnd"/>
+      <w:r>
+        <w:rPr>
+          <w:rFonts w:ascii="Consolas" w:eastAsia="Times New Roman" w:hAnsi="Consolas" w:cs="Times New Roman"/>
+          <w:color w:val="80D8FF"/>
+          <w:sz w:val="21"/>
+          <w:szCs w:val="21"/>
+          <w:lang w:eastAsia="en-IN"/>
+        </w:rPr>
+        <w:t>(</w:t>
+      </w:r>
+      <w:r>
+        <w:rPr>
+          <w:rFonts w:ascii="Consolas" w:eastAsia="Times New Roman" w:hAnsi="Consolas" w:cs="Times New Roman"/>
+          <w:color w:val="F78C6C"/>
+          <w:sz w:val="21"/>
+          <w:szCs w:val="21"/>
+          <w:lang w:eastAsia="en-IN"/>
+        </w:rPr>
+        <w:t>cur</w:t>
+      </w:r>
+      <w:r>
+        <w:rPr>
+          <w:rFonts w:ascii="Consolas" w:eastAsia="Times New Roman" w:hAnsi="Consolas" w:cs="Times New Roman"/>
+          <w:color w:val="80D8FF"/>
+          <w:sz w:val="21"/>
+          <w:szCs w:val="21"/>
+          <w:lang w:eastAsia="en-IN"/>
+        </w:rPr>
+        <w:t>-&gt;</w:t>
+      </w:r>
+      <w:r>
+        <w:rPr>
+          <w:rFonts w:ascii="Consolas" w:eastAsia="Times New Roman" w:hAnsi="Consolas" w:cs="Times New Roman"/>
+          <w:color w:val="EEFFFF"/>
+          <w:sz w:val="21"/>
+          <w:szCs w:val="21"/>
+          <w:lang w:eastAsia="en-IN"/>
+        </w:rPr>
+        <w:t>right</w:t>
+      </w:r>
+      <w:proofErr w:type="gramStart"/>
+      <w:r>
+        <w:rPr>
+          <w:rFonts w:ascii="Consolas" w:eastAsia="Times New Roman" w:hAnsi="Consolas" w:cs="Times New Roman"/>
+          <w:color w:val="80D8FF"/>
+          <w:sz w:val="21"/>
+          <w:szCs w:val="21"/>
+          <w:lang w:eastAsia="en-IN"/>
+        </w:rPr>
+        <w:t>);</w:t>
+      </w:r>
+      <w:proofErr w:type="gramEnd"/>
+    </w:p>
+    <w:p>
+      <w:pPr>
+        <w:shd w:val="clear" w:color="auto" w:fill="212121"/>
+        <w:spacing w:after="0" w:line="285" w:lineRule="atLeast"/>
+        <w:rPr>
+          <w:rFonts w:ascii="Consolas" w:eastAsia="Times New Roman" w:hAnsi="Consolas" w:cs="Times New Roman"/>
+          <w:color w:val="EEFFFF"/>
+          <w:sz w:val="21"/>
+          <w:szCs w:val="21"/>
+          <w:lang w:eastAsia="en-IN"/>
+        </w:rPr>
+      </w:pPr>
+      <w:r>
+        <w:rPr>
+          <w:rFonts w:ascii="Consolas" w:eastAsia="Times New Roman" w:hAnsi="Consolas" w:cs="Times New Roman"/>
+          <w:color w:val="EEFFFF"/>
+          <w:sz w:val="21"/>
+          <w:szCs w:val="21"/>
+          <w:lang w:eastAsia="en-IN"/>
+        </w:rPr>
+        <w:t>    </w:t>
+      </w:r>
+      <w:r>
+        <w:rPr>
+          <w:rFonts w:ascii="Consolas" w:eastAsia="Times New Roman" w:hAnsi="Consolas" w:cs="Times New Roman"/>
+          <w:color w:val="80D8FF"/>
+          <w:sz w:val="21"/>
+          <w:szCs w:val="21"/>
+          <w:lang w:eastAsia="en-IN"/>
+        </w:rPr>
+        <w:t>}</w:t>
+      </w:r>
+    </w:p>
+    <w:p>
+      <w:pPr>
+        <w:shd w:val="clear" w:color="auto" w:fill="212121"/>
+        <w:spacing w:after="0" w:line="285" w:lineRule="atLeast"/>
+        <w:rPr>
+          <w:rFonts w:ascii="Consolas" w:eastAsia="Times New Roman" w:hAnsi="Consolas" w:cs="Times New Roman"/>
+          <w:color w:val="EEFFFF"/>
+          <w:sz w:val="21"/>
+          <w:szCs w:val="21"/>
+          <w:lang w:eastAsia="en-IN"/>
+        </w:rPr>
+      </w:pPr>
+      <w:r>
+        <w:rPr>
+          <w:rFonts w:ascii="Consolas" w:eastAsia="Times New Roman" w:hAnsi="Consolas" w:cs="Times New Roman"/>
+          <w:color w:val="80D8FF"/>
+          <w:sz w:val="21"/>
+          <w:szCs w:val="21"/>
+          <w:lang w:eastAsia="en-IN"/>
+        </w:rPr>
+        <w:t>}</w:t>
+      </w:r>
+    </w:p>
+    <w:p>
+      <w:pPr>
+        <w:shd w:val="clear" w:color="auto" w:fill="212121"/>
+        <w:spacing w:after="0" w:line="285" w:lineRule="atLeast"/>
+        <w:rPr>
+          <w:rFonts w:ascii="Consolas" w:eastAsia="Times New Roman" w:hAnsi="Consolas" w:cs="Times New Roman"/>
+          <w:color w:val="EEFFFF"/>
+          <w:sz w:val="21"/>
+          <w:szCs w:val="21"/>
+          <w:lang w:eastAsia="en-IN"/>
+        </w:rPr>
+      </w:pPr>
+    </w:p>
+    <w:p>
+      <w:pPr>
+        <w:shd w:val="clear" w:color="auto" w:fill="212121"/>
+        <w:spacing w:after="0" w:line="285" w:lineRule="atLeast"/>
+        <w:rPr>
+          <w:rFonts w:ascii="Consolas" w:eastAsia="Times New Roman" w:hAnsi="Consolas" w:cs="Times New Roman"/>
+          <w:color w:val="EEFFFF"/>
+          <w:sz w:val="21"/>
+          <w:szCs w:val="21"/>
+          <w:lang w:eastAsia="en-IN"/>
+        </w:rPr>
+      </w:pPr>
+      <w:r>
+        <w:rPr>
+          <w:rFonts w:ascii="Consolas" w:eastAsia="Times New Roman" w:hAnsi="Consolas" w:cs="Times New Roman"/>
+          <w:color w:val="C992EA"/>
+          <w:sz w:val="21"/>
+          <w:szCs w:val="21"/>
+          <w:lang w:eastAsia="en-IN"/>
+        </w:rPr>
+        <w:t>int</w:t>
       </w:r>
       <w:r>
         <w:rPr>
@@ -3621,6 +3985,91 @@
         </w:rPr>
         <w:t> </w:t>
       </w:r>
+      <w:proofErr w:type="gramStart"/>
+      <w:r>
+        <w:rPr>
+          <w:rFonts w:ascii="Consolas" w:eastAsia="Times New Roman" w:hAnsi="Consolas" w:cs="Times New Roman"/>
+          <w:color w:val="82AAFF"/>
+          <w:sz w:val="21"/>
+          <w:szCs w:val="21"/>
+          <w:lang w:eastAsia="en-IN"/>
+        </w:rPr>
+        <w:t>height</w:t>
+      </w:r>
+      <w:r>
+        <w:rPr>
+          <w:rFonts w:ascii="Consolas" w:eastAsia="Times New Roman" w:hAnsi="Consolas" w:cs="Times New Roman"/>
+          <w:color w:val="80D8FF"/>
+          <w:sz w:val="21"/>
+          <w:szCs w:val="21"/>
+          <w:lang w:eastAsia="en-IN"/>
+        </w:rPr>
+        <w:t>(</w:t>
+      </w:r>
+      <w:proofErr w:type="gramEnd"/>
+      <w:r>
+        <w:rPr>
+          <w:rFonts w:ascii="Consolas" w:eastAsia="Times New Roman" w:hAnsi="Consolas" w:cs="Times New Roman"/>
+          <w:color w:val="FFCB6B"/>
+          <w:sz w:val="21"/>
+          <w:szCs w:val="21"/>
+          <w:lang w:eastAsia="en-IN"/>
+        </w:rPr>
+        <w:t>NODE</w:t>
+      </w:r>
+      <w:r>
+        <w:rPr>
+          <w:rFonts w:ascii="Consolas" w:eastAsia="Times New Roman" w:hAnsi="Consolas" w:cs="Times New Roman"/>
+          <w:color w:val="EEFFFF"/>
+          <w:sz w:val="21"/>
+          <w:szCs w:val="21"/>
+          <w:lang w:eastAsia="en-IN"/>
+        </w:rPr>
+        <w:t> </w:t>
+      </w:r>
+      <w:r>
+        <w:rPr>
+          <w:rFonts w:ascii="Consolas" w:eastAsia="Times New Roman" w:hAnsi="Consolas" w:cs="Times New Roman"/>
+          <w:color w:val="F78C6C"/>
+          <w:sz w:val="21"/>
+          <w:szCs w:val="21"/>
+          <w:lang w:eastAsia="en-IN"/>
+        </w:rPr>
+        <w:t>cur</w:t>
+      </w:r>
+      <w:r>
+        <w:rPr>
+          <w:rFonts w:ascii="Consolas" w:eastAsia="Times New Roman" w:hAnsi="Consolas" w:cs="Times New Roman"/>
+          <w:color w:val="80D8FF"/>
+          <w:sz w:val="21"/>
+          <w:szCs w:val="21"/>
+          <w:lang w:eastAsia="en-IN"/>
+        </w:rPr>
+        <w:t>){</w:t>
+      </w:r>
+    </w:p>
+    <w:p>
+      <w:pPr>
+        <w:shd w:val="clear" w:color="auto" w:fill="212121"/>
+        <w:spacing w:after="0" w:line="285" w:lineRule="atLeast"/>
+        <w:rPr>
+          <w:rFonts w:ascii="Consolas" w:eastAsia="Times New Roman" w:hAnsi="Consolas" w:cs="Times New Roman"/>
+          <w:color w:val="EEFFFF"/>
+          <w:sz w:val="21"/>
+          <w:szCs w:val="21"/>
+          <w:lang w:eastAsia="en-IN"/>
+        </w:rPr>
+      </w:pPr>
+      <w:r>
+        <w:rPr>
+          <w:rFonts w:ascii="Consolas" w:eastAsia="Times New Roman" w:hAnsi="Consolas" w:cs="Times New Roman"/>
+          <w:color w:val="EEFFFF"/>
+          <w:sz w:val="21"/>
+          <w:szCs w:val="21"/>
+          <w:lang w:eastAsia="en-IN"/>
+        </w:rPr>
+        <w:t>    </w:t>
+      </w:r>
       <w:r>
         <w:rPr>
           <w:rFonts w:ascii="Consolas" w:eastAsia="Times New Roman" w:hAnsi="Consolas" w:cs="Times New Roman"/>
@@ -3629,7 +4078,7 @@
           <w:szCs w:val="21"/>
           <w:lang w:eastAsia="en-IN"/>
         </w:rPr>
-        <w:t>int</w:t>
+        <w:t>if</w:t>
       </w:r>
       <w:r>
         <w:rPr>
@@ -3641,16 +4090,139 @@
         </w:rPr>
         <w:t> </w:t>
       </w:r>
+      <w:r>
+        <w:rPr>
+          <w:rFonts w:ascii="Consolas" w:eastAsia="Times New Roman" w:hAnsi="Consolas" w:cs="Times New Roman"/>
+          <w:color w:val="80D8FF"/>
+          <w:sz w:val="21"/>
+          <w:szCs w:val="21"/>
+          <w:lang w:eastAsia="en-IN"/>
+        </w:rPr>
+        <w:t>(</w:t>
+      </w:r>
+      <w:r>
+        <w:rPr>
+          <w:rFonts w:ascii="Consolas" w:eastAsia="Times New Roman" w:hAnsi="Consolas" w:cs="Times New Roman"/>
+          <w:color w:val="F78C6C"/>
+          <w:sz w:val="21"/>
+          <w:szCs w:val="21"/>
+          <w:lang w:eastAsia="en-IN"/>
+        </w:rPr>
+        <w:t>cur</w:t>
+      </w:r>
+      <w:r>
+        <w:rPr>
+          <w:rFonts w:ascii="Consolas" w:eastAsia="Times New Roman" w:hAnsi="Consolas" w:cs="Times New Roman"/>
+          <w:color w:val="EEFFFF"/>
+          <w:sz w:val="21"/>
+          <w:szCs w:val="21"/>
+          <w:lang w:eastAsia="en-IN"/>
+        </w:rPr>
+        <w:t> </w:t>
+      </w:r>
+      <w:r>
+        <w:rPr>
+          <w:rFonts w:ascii="Consolas" w:eastAsia="Times New Roman" w:hAnsi="Consolas" w:cs="Times New Roman"/>
+          <w:color w:val="80D8FF"/>
+          <w:sz w:val="21"/>
+          <w:szCs w:val="21"/>
+          <w:lang w:eastAsia="en-IN"/>
+        </w:rPr>
+        <w:t>==</w:t>
+      </w:r>
+      <w:r>
+        <w:rPr>
+          <w:rFonts w:ascii="Consolas" w:eastAsia="Times New Roman" w:hAnsi="Consolas" w:cs="Times New Roman"/>
+          <w:color w:val="EEFFFF"/>
+          <w:sz w:val="21"/>
+          <w:szCs w:val="21"/>
+          <w:lang w:eastAsia="en-IN"/>
+        </w:rPr>
+        <w:t> </w:t>
+      </w:r>
+      <w:r>
+        <w:rPr>
+          <w:rFonts w:ascii="Consolas" w:eastAsia="Times New Roman" w:hAnsi="Consolas" w:cs="Times New Roman"/>
+          <w:color w:val="82AAFF"/>
+          <w:sz w:val="21"/>
+          <w:szCs w:val="21"/>
+          <w:lang w:eastAsia="en-IN"/>
+        </w:rPr>
+        <w:t>NULL</w:t>
+      </w:r>
+      <w:r>
+        <w:rPr>
+          <w:rFonts w:ascii="Consolas" w:eastAsia="Times New Roman" w:hAnsi="Consolas" w:cs="Times New Roman"/>
+          <w:color w:val="80D8FF"/>
+          <w:sz w:val="21"/>
+          <w:szCs w:val="21"/>
+          <w:lang w:eastAsia="en-IN"/>
+        </w:rPr>
+        <w:t>)</w:t>
+      </w:r>
+    </w:p>
+    <w:p>
+      <w:pPr>
+        <w:shd w:val="clear" w:color="auto" w:fill="212121"/>
+        <w:spacing w:after="0" w:line="285" w:lineRule="atLeast"/>
+        <w:rPr>
+          <w:rFonts w:ascii="Consolas" w:eastAsia="Times New Roman" w:hAnsi="Consolas" w:cs="Times New Roman"/>
+          <w:color w:val="EEFFFF"/>
+          <w:sz w:val="21"/>
+          <w:szCs w:val="21"/>
+          <w:lang w:eastAsia="en-IN"/>
+        </w:rPr>
+      </w:pPr>
+      <w:r>
+        <w:rPr>
+          <w:rFonts w:ascii="Consolas" w:eastAsia="Times New Roman" w:hAnsi="Consolas" w:cs="Times New Roman"/>
+          <w:color w:val="EEFFFF"/>
+          <w:sz w:val="21"/>
+          <w:szCs w:val="21"/>
+          <w:lang w:eastAsia="en-IN"/>
+        </w:rPr>
+        <w:t>        </w:t>
+      </w:r>
+      <w:r>
+        <w:rPr>
+          <w:rFonts w:ascii="Consolas" w:eastAsia="Times New Roman" w:hAnsi="Consolas" w:cs="Times New Roman"/>
+          <w:color w:val="C992EA"/>
+          <w:sz w:val="21"/>
+          <w:szCs w:val="21"/>
+          <w:lang w:eastAsia="en-IN"/>
+        </w:rPr>
+        <w:t>return</w:t>
+      </w:r>
+      <w:r>
+        <w:rPr>
+          <w:rFonts w:ascii="Consolas" w:eastAsia="Times New Roman" w:hAnsi="Consolas" w:cs="Times New Roman"/>
+          <w:color w:val="EEFFFF"/>
+          <w:sz w:val="21"/>
+          <w:szCs w:val="21"/>
+          <w:lang w:eastAsia="en-IN"/>
+        </w:rPr>
+        <w:t> </w:t>
+      </w:r>
       <w:proofErr w:type="gramStart"/>
       <w:r>
         <w:rPr>
           <w:rFonts w:ascii="Consolas" w:eastAsia="Times New Roman" w:hAnsi="Consolas" w:cs="Times New Roman"/>
-          <w:color w:val="EEFFFF"/>
-          <w:sz w:val="21"/>
-          <w:szCs w:val="21"/>
-          <w:lang w:eastAsia="en-IN"/>
-        </w:rPr>
-        <w:t>x</w:t>
+          <w:color w:val="80D8FF"/>
+          <w:sz w:val="21"/>
+          <w:szCs w:val="21"/>
+          <w:lang w:eastAsia="en-IN"/>
+        </w:rPr>
+        <w:t>-</w:t>
+      </w:r>
+      <w:r>
+        <w:rPr>
+          <w:rFonts w:ascii="Consolas" w:eastAsia="Times New Roman" w:hAnsi="Consolas" w:cs="Times New Roman"/>
+          <w:color w:val="F78C6C"/>
+          <w:sz w:val="21"/>
+          <w:szCs w:val="21"/>
+          <w:lang w:eastAsia="en-IN"/>
+        </w:rPr>
+        <w:t>1</w:t>
       </w:r>
       <w:r>
         <w:rPr>
@@ -3694,7 +4266,61 @@
           <w:szCs w:val="21"/>
           <w:lang w:eastAsia="en-IN"/>
         </w:rPr>
-        <w:t>if</w:t>
+        <w:t>else</w:t>
+      </w:r>
+    </w:p>
+    <w:p>
+      <w:pPr>
+        <w:shd w:val="clear" w:color="auto" w:fill="212121"/>
+        <w:spacing w:after="0" w:line="285" w:lineRule="atLeast"/>
+        <w:rPr>
+          <w:rFonts w:ascii="Consolas" w:eastAsia="Times New Roman" w:hAnsi="Consolas" w:cs="Times New Roman"/>
+          <w:color w:val="EEFFFF"/>
+          <w:sz w:val="21"/>
+          <w:szCs w:val="21"/>
+          <w:lang w:eastAsia="en-IN"/>
+        </w:rPr>
+      </w:pPr>
+      <w:r>
+        <w:rPr>
+          <w:rFonts w:ascii="Consolas" w:eastAsia="Times New Roman" w:hAnsi="Consolas" w:cs="Times New Roman"/>
+          <w:color w:val="EEFFFF"/>
+          <w:sz w:val="21"/>
+          <w:szCs w:val="21"/>
+          <w:lang w:eastAsia="en-IN"/>
+        </w:rPr>
+        <w:t>        </w:t>
+      </w:r>
+      <w:r>
+        <w:rPr>
+          <w:rFonts w:ascii="Consolas" w:eastAsia="Times New Roman" w:hAnsi="Consolas" w:cs="Times New Roman"/>
+          <w:color w:val="C992EA"/>
+          <w:sz w:val="21"/>
+          <w:szCs w:val="21"/>
+          <w:lang w:eastAsia="en-IN"/>
+        </w:rPr>
+        <w:t>return</w:t>
+      </w:r>
+      <w:r>
+        <w:rPr>
+          <w:rFonts w:ascii="Consolas" w:eastAsia="Times New Roman" w:hAnsi="Consolas" w:cs="Times New Roman"/>
+          <w:color w:val="EEFFFF"/>
+          <w:sz w:val="21"/>
+          <w:szCs w:val="21"/>
+          <w:lang w:eastAsia="en-IN"/>
+        </w:rPr>
+        <w:t> </w:t>
+      </w:r>
+      <w:proofErr w:type="gramStart"/>
+      <w:r>
+        <w:rPr>
+          <w:rFonts w:ascii="Consolas" w:eastAsia="Times New Roman" w:hAnsi="Consolas" w:cs="Times New Roman"/>
+          <w:color w:val="82AAFF"/>
+          <w:sz w:val="21"/>
+          <w:szCs w:val="21"/>
+          <w:lang w:eastAsia="en-IN"/>
+        </w:rPr>
+        <w:t>MAX</w:t>
       </w:r>
       <w:r>
         <w:rPr>
@@ -3706,6 +4332,27 @@
         </w:rPr>
         <w:t>(</w:t>
       </w:r>
+      <w:proofErr w:type="gramEnd"/>
+      <w:r>
+        <w:rPr>
+          <w:rFonts w:ascii="Consolas" w:eastAsia="Times New Roman" w:hAnsi="Consolas" w:cs="Times New Roman"/>
+          <w:color w:val="82AAFF"/>
+          <w:sz w:val="21"/>
+          <w:szCs w:val="21"/>
+          <w:lang w:eastAsia="en-IN"/>
+        </w:rPr>
+        <w:t>height</w:t>
+      </w:r>
+      <w:r>
+        <w:rPr>
+          <w:rFonts w:ascii="Consolas" w:eastAsia="Times New Roman" w:hAnsi="Consolas" w:cs="Times New Roman"/>
+          <w:color w:val="80D8FF"/>
+          <w:sz w:val="21"/>
+          <w:szCs w:val="21"/>
+          <w:lang w:eastAsia="en-IN"/>
+        </w:rPr>
+        <w:t>(</w:t>
+      </w:r>
       <w:r>
         <w:rPr>
           <w:rFonts w:ascii="Consolas" w:eastAsia="Times New Roman" w:hAnsi="Consolas" w:cs="Times New Roman"/>
@@ -3716,42 +4363,36 @@
         </w:rPr>
         <w:t>cur</w:t>
       </w:r>
-      <w:proofErr w:type="gramStart"/>
-      <w:r>
-        <w:rPr>
-          <w:rFonts w:ascii="Consolas" w:eastAsia="Times New Roman" w:hAnsi="Consolas" w:cs="Times New Roman"/>
-          <w:color w:val="80D8FF"/>
-          <w:sz w:val="21"/>
-          <w:szCs w:val="21"/>
-          <w:lang w:eastAsia="en-IN"/>
-        </w:rPr>
-        <w:t>){</w:t>
-      </w:r>
-      <w:proofErr w:type="gramEnd"/>
-    </w:p>
-    <w:p>
-      <w:pPr>
-        <w:shd w:val="clear" w:color="auto" w:fill="212121"/>
-        <w:spacing w:after="0" w:line="285" w:lineRule="atLeast"/>
-        <w:rPr>
-          <w:rFonts w:ascii="Consolas" w:eastAsia="Times New Roman" w:hAnsi="Consolas" w:cs="Times New Roman"/>
-          <w:color w:val="EEFFFF"/>
-          <w:sz w:val="21"/>
-          <w:szCs w:val="21"/>
-          <w:lang w:eastAsia="en-IN"/>
-        </w:rPr>
-      </w:pPr>
-      <w:r>
-        <w:rPr>
-          <w:rFonts w:ascii="Consolas" w:eastAsia="Times New Roman" w:hAnsi="Consolas" w:cs="Times New Roman"/>
-          <w:color w:val="EEFFFF"/>
-          <w:sz w:val="21"/>
-          <w:szCs w:val="21"/>
-          <w:lang w:eastAsia="en-IN"/>
-        </w:rPr>
-        <w:t>        </w:t>
-      </w:r>
-      <w:proofErr w:type="spellStart"/>
+      <w:r>
+        <w:rPr>
+          <w:rFonts w:ascii="Consolas" w:eastAsia="Times New Roman" w:hAnsi="Consolas" w:cs="Times New Roman"/>
+          <w:color w:val="80D8FF"/>
+          <w:sz w:val="21"/>
+          <w:szCs w:val="21"/>
+          <w:lang w:eastAsia="en-IN"/>
+        </w:rPr>
+        <w:t>-&gt;</w:t>
+      </w:r>
+      <w:r>
+        <w:rPr>
+          <w:rFonts w:ascii="Consolas" w:eastAsia="Times New Roman" w:hAnsi="Consolas" w:cs="Times New Roman"/>
+          <w:color w:val="EEFFFF"/>
+          <w:sz w:val="21"/>
+          <w:szCs w:val="21"/>
+          <w:lang w:eastAsia="en-IN"/>
+        </w:rPr>
+        <w:t>left</w:t>
+      </w:r>
+      <w:r>
+        <w:rPr>
+          <w:rFonts w:ascii="Consolas" w:eastAsia="Times New Roman" w:hAnsi="Consolas" w:cs="Times New Roman"/>
+          <w:color w:val="80D8FF"/>
+          <w:sz w:val="21"/>
+          <w:szCs w:val="21"/>
+          <w:lang w:eastAsia="en-IN"/>
+        </w:rPr>
+        <w:t>),</w:t>
+      </w:r>
       <w:r>
         <w:rPr>
           <w:rFonts w:ascii="Consolas" w:eastAsia="Times New Roman" w:hAnsi="Consolas" w:cs="Times New Roman"/>
@@ -3760,9 +4401,8 @@
           <w:szCs w:val="21"/>
           <w:lang w:eastAsia="en-IN"/>
         </w:rPr>
-        <w:t>balancefactor</w:t>
-      </w:r>
-      <w:proofErr w:type="spellEnd"/>
+        <w:t>height</w:t>
+      </w:r>
       <w:r>
         <w:rPr>
           <w:rFonts w:ascii="Consolas" w:eastAsia="Times New Roman" w:hAnsi="Consolas" w:cs="Times New Roman"/>
@@ -3801,82 +4441,17 @@
           <w:szCs w:val="21"/>
           <w:lang w:eastAsia="en-IN"/>
         </w:rPr>
-        <w:t>left</w:t>
-      </w:r>
-      <w:proofErr w:type="gramStart"/>
-      <w:r>
-        <w:rPr>
-          <w:rFonts w:ascii="Consolas" w:eastAsia="Times New Roman" w:hAnsi="Consolas" w:cs="Times New Roman"/>
-          <w:color w:val="80D8FF"/>
-          <w:sz w:val="21"/>
-          <w:szCs w:val="21"/>
-          <w:lang w:eastAsia="en-IN"/>
-        </w:rPr>
-        <w:t>);</w:t>
-      </w:r>
-      <w:proofErr w:type="gramEnd"/>
-    </w:p>
-    <w:p>
-      <w:pPr>
-        <w:shd w:val="clear" w:color="auto" w:fill="212121"/>
-        <w:spacing w:after="0" w:line="285" w:lineRule="atLeast"/>
-        <w:rPr>
-          <w:rFonts w:ascii="Consolas" w:eastAsia="Times New Roman" w:hAnsi="Consolas" w:cs="Times New Roman"/>
-          <w:color w:val="EEFFFF"/>
-          <w:sz w:val="21"/>
-          <w:szCs w:val="21"/>
-          <w:lang w:eastAsia="en-IN"/>
-        </w:rPr>
-      </w:pPr>
-      <w:r>
-        <w:rPr>
-          <w:rFonts w:ascii="Consolas" w:eastAsia="Times New Roman" w:hAnsi="Consolas" w:cs="Times New Roman"/>
-          <w:color w:val="EEFFFF"/>
-          <w:sz w:val="21"/>
-          <w:szCs w:val="21"/>
-          <w:lang w:eastAsia="en-IN"/>
-        </w:rPr>
-        <w:t>        x </w:t>
-      </w:r>
-      <w:r>
-        <w:rPr>
-          <w:rFonts w:ascii="Consolas" w:eastAsia="Times New Roman" w:hAnsi="Consolas" w:cs="Times New Roman"/>
-          <w:color w:val="80D8FF"/>
-          <w:sz w:val="21"/>
-          <w:szCs w:val="21"/>
-          <w:lang w:eastAsia="en-IN"/>
-        </w:rPr>
-        <w:t>=</w:t>
-      </w:r>
-      <w:r>
-        <w:rPr>
-          <w:rFonts w:ascii="Consolas" w:eastAsia="Times New Roman" w:hAnsi="Consolas" w:cs="Times New Roman"/>
-          <w:color w:val="EEFFFF"/>
-          <w:sz w:val="21"/>
-          <w:szCs w:val="21"/>
-          <w:lang w:eastAsia="en-IN"/>
-        </w:rPr>
-        <w:t> </w:t>
-      </w:r>
-      <w:r>
-        <w:rPr>
-          <w:rFonts w:ascii="Consolas" w:eastAsia="Times New Roman" w:hAnsi="Consolas" w:cs="Times New Roman"/>
-          <w:color w:val="82AAFF"/>
-          <w:sz w:val="21"/>
-          <w:szCs w:val="21"/>
-          <w:lang w:eastAsia="en-IN"/>
-        </w:rPr>
-        <w:t>height</w:t>
-      </w:r>
-      <w:r>
-        <w:rPr>
-          <w:rFonts w:ascii="Consolas" w:eastAsia="Times New Roman" w:hAnsi="Consolas" w:cs="Times New Roman"/>
-          <w:color w:val="80D8FF"/>
-          <w:sz w:val="21"/>
-          <w:szCs w:val="21"/>
-          <w:lang w:eastAsia="en-IN"/>
-        </w:rPr>
-        <w:t>(</w:t>
+        <w:t>right</w:t>
+      </w:r>
+      <w:r>
+        <w:rPr>
+          <w:rFonts w:ascii="Consolas" w:eastAsia="Times New Roman" w:hAnsi="Consolas" w:cs="Times New Roman"/>
+          <w:color w:val="80D8FF"/>
+          <w:sz w:val="21"/>
+          <w:szCs w:val="21"/>
+          <w:lang w:eastAsia="en-IN"/>
+        </w:rPr>
+        <w:t>))+</w:t>
       </w:r>
       <w:r>
         <w:rPr>
@@ -3886,375 +4461,31 @@
           <w:szCs w:val="21"/>
           <w:lang w:eastAsia="en-IN"/>
         </w:rPr>
-        <w:t>cur</w:t>
-      </w:r>
-      <w:r>
-        <w:rPr>
-          <w:rFonts w:ascii="Consolas" w:eastAsia="Times New Roman" w:hAnsi="Consolas" w:cs="Times New Roman"/>
-          <w:color w:val="80D8FF"/>
-          <w:sz w:val="21"/>
-          <w:szCs w:val="21"/>
-          <w:lang w:eastAsia="en-IN"/>
-        </w:rPr>
-        <w:t>-&gt;</w:t>
-      </w:r>
-      <w:r>
-        <w:rPr>
-          <w:rFonts w:ascii="Consolas" w:eastAsia="Times New Roman" w:hAnsi="Consolas" w:cs="Times New Roman"/>
-          <w:color w:val="EEFFFF"/>
-          <w:sz w:val="21"/>
-          <w:szCs w:val="21"/>
-          <w:lang w:eastAsia="en-IN"/>
-        </w:rPr>
-        <w:t>left</w:t>
-      </w:r>
-      <w:r>
-        <w:rPr>
-          <w:rFonts w:ascii="Consolas" w:eastAsia="Times New Roman" w:hAnsi="Consolas" w:cs="Times New Roman"/>
-          <w:color w:val="80D8FF"/>
-          <w:sz w:val="21"/>
-          <w:szCs w:val="21"/>
-          <w:lang w:eastAsia="en-IN"/>
-        </w:rPr>
-        <w:t>)-</w:t>
-      </w:r>
-      <w:r>
-        <w:rPr>
-          <w:rFonts w:ascii="Consolas" w:eastAsia="Times New Roman" w:hAnsi="Consolas" w:cs="Times New Roman"/>
-          <w:color w:val="82AAFF"/>
-          <w:sz w:val="21"/>
-          <w:szCs w:val="21"/>
-          <w:lang w:eastAsia="en-IN"/>
-        </w:rPr>
-        <w:t>height</w:t>
-      </w:r>
-      <w:r>
-        <w:rPr>
-          <w:rFonts w:ascii="Consolas" w:eastAsia="Times New Roman" w:hAnsi="Consolas" w:cs="Times New Roman"/>
-          <w:color w:val="80D8FF"/>
-          <w:sz w:val="21"/>
-          <w:szCs w:val="21"/>
-          <w:lang w:eastAsia="en-IN"/>
-        </w:rPr>
-        <w:t>(</w:t>
-      </w:r>
-      <w:r>
-        <w:rPr>
-          <w:rFonts w:ascii="Consolas" w:eastAsia="Times New Roman" w:hAnsi="Consolas" w:cs="Times New Roman"/>
-          <w:color w:val="F78C6C"/>
-          <w:sz w:val="21"/>
-          <w:szCs w:val="21"/>
-          <w:lang w:eastAsia="en-IN"/>
-        </w:rPr>
-        <w:t>cur</w:t>
-      </w:r>
-      <w:r>
-        <w:rPr>
-          <w:rFonts w:ascii="Consolas" w:eastAsia="Times New Roman" w:hAnsi="Consolas" w:cs="Times New Roman"/>
-          <w:color w:val="80D8FF"/>
-          <w:sz w:val="21"/>
-          <w:szCs w:val="21"/>
-          <w:lang w:eastAsia="en-IN"/>
-        </w:rPr>
-        <w:t>-&gt;</w:t>
-      </w:r>
-      <w:r>
-        <w:rPr>
-          <w:rFonts w:ascii="Consolas" w:eastAsia="Times New Roman" w:hAnsi="Consolas" w:cs="Times New Roman"/>
-          <w:color w:val="EEFFFF"/>
-          <w:sz w:val="21"/>
-          <w:szCs w:val="21"/>
-          <w:lang w:eastAsia="en-IN"/>
-        </w:rPr>
-        <w:t>right</w:t>
-      </w:r>
-      <w:proofErr w:type="gramStart"/>
-      <w:r>
-        <w:rPr>
-          <w:rFonts w:ascii="Consolas" w:eastAsia="Times New Roman" w:hAnsi="Consolas" w:cs="Times New Roman"/>
-          <w:color w:val="80D8FF"/>
-          <w:sz w:val="21"/>
-          <w:szCs w:val="21"/>
-          <w:lang w:eastAsia="en-IN"/>
-        </w:rPr>
-        <w:t>);</w:t>
-      </w:r>
-      <w:proofErr w:type="gramEnd"/>
-    </w:p>
-    <w:p>
-      <w:pPr>
-        <w:shd w:val="clear" w:color="auto" w:fill="212121"/>
-        <w:spacing w:after="0" w:line="285" w:lineRule="atLeast"/>
-        <w:rPr>
-          <w:rFonts w:ascii="Consolas" w:eastAsia="Times New Roman" w:hAnsi="Consolas" w:cs="Times New Roman"/>
-          <w:color w:val="EEFFFF"/>
-          <w:sz w:val="21"/>
-          <w:szCs w:val="21"/>
-          <w:lang w:eastAsia="en-IN"/>
-        </w:rPr>
-      </w:pPr>
-      <w:r>
-        <w:rPr>
-          <w:rFonts w:ascii="Consolas" w:eastAsia="Times New Roman" w:hAnsi="Consolas" w:cs="Times New Roman"/>
-          <w:color w:val="EEFFFF"/>
-          <w:sz w:val="21"/>
-          <w:szCs w:val="21"/>
-          <w:lang w:eastAsia="en-IN"/>
-        </w:rPr>
-        <w:t>        </w:t>
-      </w:r>
-      <w:proofErr w:type="gramStart"/>
-      <w:r>
-        <w:rPr>
-          <w:rFonts w:ascii="Consolas" w:eastAsia="Times New Roman" w:hAnsi="Consolas" w:cs="Times New Roman"/>
-          <w:color w:val="82AAFF"/>
-          <w:sz w:val="21"/>
-          <w:szCs w:val="21"/>
-          <w:lang w:eastAsia="en-IN"/>
-        </w:rPr>
-        <w:t>printf</w:t>
-      </w:r>
-      <w:r>
-        <w:rPr>
-          <w:rFonts w:ascii="Consolas" w:eastAsia="Times New Roman" w:hAnsi="Consolas" w:cs="Times New Roman"/>
-          <w:color w:val="80D8FF"/>
-          <w:sz w:val="21"/>
-          <w:szCs w:val="21"/>
-          <w:lang w:eastAsia="en-IN"/>
-        </w:rPr>
-        <w:t>(</w:t>
-      </w:r>
-      <w:proofErr w:type="gramEnd"/>
-      <w:r>
-        <w:rPr>
-          <w:rFonts w:ascii="Consolas" w:eastAsia="Times New Roman" w:hAnsi="Consolas" w:cs="Times New Roman"/>
-          <w:color w:val="80D8FF"/>
-          <w:sz w:val="21"/>
-          <w:szCs w:val="21"/>
-          <w:lang w:eastAsia="en-IN"/>
-        </w:rPr>
-        <w:t>"\n</w:t>
-      </w:r>
-      <w:r>
-        <w:rPr>
-          <w:rFonts w:ascii="Consolas" w:eastAsia="Times New Roman" w:hAnsi="Consolas" w:cs="Times New Roman"/>
-          <w:color w:val="C3E88D"/>
-          <w:sz w:val="21"/>
-          <w:szCs w:val="21"/>
-          <w:lang w:eastAsia="en-IN"/>
-        </w:rPr>
-        <w:t>Node with value </w:t>
-      </w:r>
-      <w:r>
-        <w:rPr>
-          <w:rFonts w:ascii="Consolas" w:eastAsia="Times New Roman" w:hAnsi="Consolas" w:cs="Times New Roman"/>
-          <w:color w:val="EEFFFF"/>
-          <w:sz w:val="21"/>
-          <w:szCs w:val="21"/>
-          <w:lang w:eastAsia="en-IN"/>
-        </w:rPr>
-        <w:t>%d</w:t>
-      </w:r>
-      <w:r>
-        <w:rPr>
-          <w:rFonts w:ascii="Consolas" w:eastAsia="Times New Roman" w:hAnsi="Consolas" w:cs="Times New Roman"/>
-          <w:color w:val="C3E88D"/>
-          <w:sz w:val="21"/>
-          <w:szCs w:val="21"/>
-          <w:lang w:eastAsia="en-IN"/>
-        </w:rPr>
-        <w:t> has a balance factor of </w:t>
-      </w:r>
-      <w:r>
-        <w:rPr>
-          <w:rFonts w:ascii="Consolas" w:eastAsia="Times New Roman" w:hAnsi="Consolas" w:cs="Times New Roman"/>
-          <w:color w:val="EEFFFF"/>
-          <w:sz w:val="21"/>
-          <w:szCs w:val="21"/>
-          <w:lang w:eastAsia="en-IN"/>
-        </w:rPr>
-        <w:t>%d</w:t>
-      </w:r>
-      <w:r>
-        <w:rPr>
-          <w:rFonts w:ascii="Consolas" w:eastAsia="Times New Roman" w:hAnsi="Consolas" w:cs="Times New Roman"/>
-          <w:color w:val="80D8FF"/>
-          <w:sz w:val="21"/>
-          <w:szCs w:val="21"/>
-          <w:lang w:eastAsia="en-IN"/>
-        </w:rPr>
-        <w:t>",</w:t>
-      </w:r>
-      <w:r>
-        <w:rPr>
-          <w:rFonts w:ascii="Consolas" w:eastAsia="Times New Roman" w:hAnsi="Consolas" w:cs="Times New Roman"/>
-          <w:color w:val="F78C6C"/>
-          <w:sz w:val="21"/>
-          <w:szCs w:val="21"/>
-          <w:lang w:eastAsia="en-IN"/>
-        </w:rPr>
-        <w:t>cur</w:t>
-      </w:r>
-      <w:r>
-        <w:rPr>
-          <w:rFonts w:ascii="Consolas" w:eastAsia="Times New Roman" w:hAnsi="Consolas" w:cs="Times New Roman"/>
-          <w:color w:val="80D8FF"/>
-          <w:sz w:val="21"/>
-          <w:szCs w:val="21"/>
-          <w:lang w:eastAsia="en-IN"/>
-        </w:rPr>
-        <w:t>-&gt;</w:t>
-      </w:r>
-      <w:r>
-        <w:rPr>
-          <w:rFonts w:ascii="Consolas" w:eastAsia="Times New Roman" w:hAnsi="Consolas" w:cs="Times New Roman"/>
-          <w:color w:val="EEFFFF"/>
-          <w:sz w:val="21"/>
-          <w:szCs w:val="21"/>
-          <w:lang w:eastAsia="en-IN"/>
-        </w:rPr>
-        <w:t>val</w:t>
-      </w:r>
-      <w:r>
-        <w:rPr>
-          <w:rFonts w:ascii="Consolas" w:eastAsia="Times New Roman" w:hAnsi="Consolas" w:cs="Times New Roman"/>
-          <w:color w:val="80D8FF"/>
-          <w:sz w:val="21"/>
-          <w:szCs w:val="21"/>
-          <w:lang w:eastAsia="en-IN"/>
-        </w:rPr>
-        <w:t>,</w:t>
-      </w:r>
-      <w:r>
-        <w:rPr>
-          <w:rFonts w:ascii="Consolas" w:eastAsia="Times New Roman" w:hAnsi="Consolas" w:cs="Times New Roman"/>
-          <w:color w:val="EEFFFF"/>
-          <w:sz w:val="21"/>
-          <w:szCs w:val="21"/>
-          <w:lang w:eastAsia="en-IN"/>
-        </w:rPr>
-        <w:t>x</w:t>
-      </w:r>
-      <w:r>
-        <w:rPr>
-          <w:rFonts w:ascii="Consolas" w:eastAsia="Times New Roman" w:hAnsi="Consolas" w:cs="Times New Roman"/>
-          <w:color w:val="80D8FF"/>
-          <w:sz w:val="21"/>
-          <w:szCs w:val="21"/>
-          <w:lang w:eastAsia="en-IN"/>
-        </w:rPr>
-        <w:t>);</w:t>
-      </w:r>
-    </w:p>
-    <w:p>
-      <w:pPr>
-        <w:shd w:val="clear" w:color="auto" w:fill="212121"/>
-        <w:spacing w:after="0" w:line="285" w:lineRule="atLeast"/>
-        <w:rPr>
-          <w:rFonts w:ascii="Consolas" w:eastAsia="Times New Roman" w:hAnsi="Consolas" w:cs="Times New Roman"/>
-          <w:color w:val="EEFFFF"/>
-          <w:sz w:val="21"/>
-          <w:szCs w:val="21"/>
-          <w:lang w:eastAsia="en-IN"/>
-        </w:rPr>
-      </w:pPr>
-      <w:r>
-        <w:rPr>
-          <w:rFonts w:ascii="Consolas" w:eastAsia="Times New Roman" w:hAnsi="Consolas" w:cs="Times New Roman"/>
-          <w:color w:val="EEFFFF"/>
-          <w:sz w:val="21"/>
-          <w:szCs w:val="21"/>
-          <w:lang w:eastAsia="en-IN"/>
-        </w:rPr>
-        <w:t>        </w:t>
-      </w:r>
-      <w:proofErr w:type="spellStart"/>
-      <w:r>
-        <w:rPr>
-          <w:rFonts w:ascii="Consolas" w:eastAsia="Times New Roman" w:hAnsi="Consolas" w:cs="Times New Roman"/>
-          <w:color w:val="82AAFF"/>
-          <w:sz w:val="21"/>
-          <w:szCs w:val="21"/>
-          <w:lang w:eastAsia="en-IN"/>
-        </w:rPr>
-        <w:t>balancefactor</w:t>
-      </w:r>
-      <w:proofErr w:type="spellEnd"/>
-      <w:r>
-        <w:rPr>
-          <w:rFonts w:ascii="Consolas" w:eastAsia="Times New Roman" w:hAnsi="Consolas" w:cs="Times New Roman"/>
-          <w:color w:val="80D8FF"/>
-          <w:sz w:val="21"/>
-          <w:szCs w:val="21"/>
-          <w:lang w:eastAsia="en-IN"/>
-        </w:rPr>
-        <w:t>(</w:t>
-      </w:r>
-      <w:r>
-        <w:rPr>
-          <w:rFonts w:ascii="Consolas" w:eastAsia="Times New Roman" w:hAnsi="Consolas" w:cs="Times New Roman"/>
-          <w:color w:val="F78C6C"/>
-          <w:sz w:val="21"/>
-          <w:szCs w:val="21"/>
-          <w:lang w:eastAsia="en-IN"/>
-        </w:rPr>
-        <w:t>cur</w:t>
-      </w:r>
-      <w:r>
-        <w:rPr>
-          <w:rFonts w:ascii="Consolas" w:eastAsia="Times New Roman" w:hAnsi="Consolas" w:cs="Times New Roman"/>
-          <w:color w:val="80D8FF"/>
-          <w:sz w:val="21"/>
-          <w:szCs w:val="21"/>
-          <w:lang w:eastAsia="en-IN"/>
-        </w:rPr>
-        <w:t>-&gt;</w:t>
-      </w:r>
-      <w:r>
-        <w:rPr>
-          <w:rFonts w:ascii="Consolas" w:eastAsia="Times New Roman" w:hAnsi="Consolas" w:cs="Times New Roman"/>
-          <w:color w:val="EEFFFF"/>
-          <w:sz w:val="21"/>
-          <w:szCs w:val="21"/>
-          <w:lang w:eastAsia="en-IN"/>
-        </w:rPr>
-        <w:t>right</w:t>
-      </w:r>
-      <w:proofErr w:type="gramStart"/>
-      <w:r>
-        <w:rPr>
-          <w:rFonts w:ascii="Consolas" w:eastAsia="Times New Roman" w:hAnsi="Consolas" w:cs="Times New Roman"/>
-          <w:color w:val="80D8FF"/>
-          <w:sz w:val="21"/>
-          <w:szCs w:val="21"/>
-          <w:lang w:eastAsia="en-IN"/>
-        </w:rPr>
-        <w:t>);</w:t>
-      </w:r>
-      <w:proofErr w:type="gramEnd"/>
-    </w:p>
-    <w:p>
-      <w:pPr>
-        <w:shd w:val="clear" w:color="auto" w:fill="212121"/>
-        <w:spacing w:after="0" w:line="285" w:lineRule="atLeast"/>
-        <w:rPr>
-          <w:rFonts w:ascii="Consolas" w:eastAsia="Times New Roman" w:hAnsi="Consolas" w:cs="Times New Roman"/>
-          <w:color w:val="EEFFFF"/>
-          <w:sz w:val="21"/>
-          <w:szCs w:val="21"/>
-          <w:lang w:eastAsia="en-IN"/>
-        </w:rPr>
-      </w:pPr>
-      <w:r>
-        <w:rPr>
-          <w:rFonts w:ascii="Consolas" w:eastAsia="Times New Roman" w:hAnsi="Consolas" w:cs="Times New Roman"/>
-          <w:color w:val="EEFFFF"/>
-          <w:sz w:val="21"/>
-          <w:szCs w:val="21"/>
-          <w:lang w:eastAsia="en-IN"/>
-        </w:rPr>
-        <w:t>    </w:t>
-      </w:r>
+        <w:t>1</w:t>
+      </w:r>
+      <w:r>
+        <w:rPr>
+          <w:rFonts w:ascii="Consolas" w:eastAsia="Times New Roman" w:hAnsi="Consolas" w:cs="Times New Roman"/>
+          <w:color w:val="80D8FF"/>
+          <w:sz w:val="21"/>
+          <w:szCs w:val="21"/>
+          <w:lang w:eastAsia="en-IN"/>
+        </w:rPr>
+        <w:t>;</w:t>
+      </w:r>
+    </w:p>
+    <w:p>
+      <w:pPr>
+        <w:shd w:val="clear" w:color="auto" w:fill="212121"/>
+        <w:spacing w:after="0" w:line="285" w:lineRule="atLeast"/>
+        <w:rPr>
+          <w:rFonts w:ascii="Consolas" w:eastAsia="Times New Roman" w:hAnsi="Consolas" w:cs="Times New Roman"/>
+          <w:color w:val="EEFFFF"/>
+          <w:sz w:val="21"/>
+          <w:szCs w:val="21"/>
+          <w:lang w:eastAsia="en-IN"/>
+        </w:rPr>
+      </w:pPr>
       <w:r>
         <w:rPr>
           <w:rFonts w:ascii="Consolas" w:eastAsia="Times New Roman" w:hAnsi="Consolas" w:cs="Times New Roman"/>
@@ -4278,29 +4509,6 @@
           <w:lang w:eastAsia="en-IN"/>
         </w:rPr>
       </w:pPr>
-      <w:r>
-        <w:rPr>
-          <w:rFonts w:ascii="Consolas" w:eastAsia="Times New Roman" w:hAnsi="Consolas" w:cs="Times New Roman"/>
-          <w:color w:val="80D8FF"/>
-          <w:sz w:val="21"/>
-          <w:szCs w:val="21"/>
-          <w:lang w:eastAsia="en-IN"/>
-        </w:rPr>
-        <w:t>}</w:t>
-      </w:r>
-    </w:p>
-    <w:p>
-      <w:pPr>
-        <w:shd w:val="clear" w:color="auto" w:fill="212121"/>
-        <w:spacing w:after="0" w:line="285" w:lineRule="atLeast"/>
-        <w:rPr>
-          <w:rFonts w:ascii="Consolas" w:eastAsia="Times New Roman" w:hAnsi="Consolas" w:cs="Times New Roman"/>
-          <w:color w:val="EEFFFF"/>
-          <w:sz w:val="21"/>
-          <w:szCs w:val="21"/>
-          <w:lang w:eastAsia="en-IN"/>
-        </w:rPr>
-      </w:pPr>
     </w:p>
     <w:p>
       <w:pPr>
@@ -4322,167 +4530,7 @@
           <w:szCs w:val="21"/>
           <w:lang w:eastAsia="en-IN"/>
         </w:rPr>
-        <w:t>int</w:t>
-      </w:r>
-      <w:r>
-        <w:rPr>
-          <w:rFonts w:ascii="Consolas" w:eastAsia="Times New Roman" w:hAnsi="Consolas" w:cs="Times New Roman"/>
-          <w:color w:val="EEFFFF"/>
-          <w:sz w:val="21"/>
-          <w:szCs w:val="21"/>
-          <w:lang w:eastAsia="en-IN"/>
-        </w:rPr>
-        <w:t> </w:t>
-      </w:r>
-      <w:proofErr w:type="gramStart"/>
-      <w:r>
-        <w:rPr>
-          <w:rFonts w:ascii="Consolas" w:eastAsia="Times New Roman" w:hAnsi="Consolas" w:cs="Times New Roman"/>
-          <w:color w:val="82AAFF"/>
-          <w:sz w:val="21"/>
-          <w:szCs w:val="21"/>
-          <w:lang w:eastAsia="en-IN"/>
-        </w:rPr>
-        <w:t>main</w:t>
-      </w:r>
-      <w:r>
-        <w:rPr>
-          <w:rFonts w:ascii="Consolas" w:eastAsia="Times New Roman" w:hAnsi="Consolas" w:cs="Times New Roman"/>
-          <w:color w:val="80D8FF"/>
-          <w:sz w:val="21"/>
-          <w:szCs w:val="21"/>
-          <w:lang w:eastAsia="en-IN"/>
-        </w:rPr>
-        <w:t>(</w:t>
-      </w:r>
-      <w:proofErr w:type="gramEnd"/>
-      <w:r>
-        <w:rPr>
-          <w:rFonts w:ascii="Consolas" w:eastAsia="Times New Roman" w:hAnsi="Consolas" w:cs="Times New Roman"/>
-          <w:color w:val="80D8FF"/>
-          <w:sz w:val="21"/>
-          <w:szCs w:val="21"/>
-          <w:lang w:eastAsia="en-IN"/>
-        </w:rPr>
-        <w:t>){</w:t>
-      </w:r>
-    </w:p>
-    <w:p>
-      <w:pPr>
-        <w:shd w:val="clear" w:color="auto" w:fill="212121"/>
-        <w:spacing w:after="0" w:line="285" w:lineRule="atLeast"/>
-        <w:rPr>
-          <w:rFonts w:ascii="Consolas" w:eastAsia="Times New Roman" w:hAnsi="Consolas" w:cs="Times New Roman"/>
-          <w:color w:val="EEFFFF"/>
-          <w:sz w:val="21"/>
-          <w:szCs w:val="21"/>
-          <w:lang w:eastAsia="en-IN"/>
-        </w:rPr>
-      </w:pPr>
-      <w:r>
-        <w:rPr>
-          <w:rFonts w:ascii="Consolas" w:eastAsia="Times New Roman" w:hAnsi="Consolas" w:cs="Times New Roman"/>
-          <w:color w:val="EEFFFF"/>
-          <w:sz w:val="21"/>
-          <w:szCs w:val="21"/>
-          <w:lang w:eastAsia="en-IN"/>
-        </w:rPr>
-        <w:t>    </w:t>
-      </w:r>
-      <w:r>
-        <w:rPr>
-          <w:rFonts w:ascii="Consolas" w:eastAsia="Times New Roman" w:hAnsi="Consolas" w:cs="Times New Roman"/>
-          <w:color w:val="FFCB6B"/>
-          <w:sz w:val="21"/>
-          <w:szCs w:val="21"/>
-          <w:lang w:eastAsia="en-IN"/>
-        </w:rPr>
-        <w:t>NODE</w:t>
-      </w:r>
-      <w:r>
-        <w:rPr>
-          <w:rFonts w:ascii="Consolas" w:eastAsia="Times New Roman" w:hAnsi="Consolas" w:cs="Times New Roman"/>
-          <w:color w:val="EEFFFF"/>
-          <w:sz w:val="21"/>
-          <w:szCs w:val="21"/>
-          <w:lang w:eastAsia="en-IN"/>
-        </w:rPr>
-        <w:t> root </w:t>
-      </w:r>
-      <w:r>
-        <w:rPr>
-          <w:rFonts w:ascii="Consolas" w:eastAsia="Times New Roman" w:hAnsi="Consolas" w:cs="Times New Roman"/>
-          <w:color w:val="80D8FF"/>
-          <w:sz w:val="21"/>
-          <w:szCs w:val="21"/>
-          <w:lang w:eastAsia="en-IN"/>
-        </w:rPr>
-        <w:t>=</w:t>
-      </w:r>
-      <w:r>
-        <w:rPr>
-          <w:rFonts w:ascii="Consolas" w:eastAsia="Times New Roman" w:hAnsi="Consolas" w:cs="Times New Roman"/>
-          <w:color w:val="EEFFFF"/>
-          <w:sz w:val="21"/>
-          <w:szCs w:val="21"/>
-          <w:lang w:eastAsia="en-IN"/>
-        </w:rPr>
-        <w:t> </w:t>
-      </w:r>
-      <w:proofErr w:type="gramStart"/>
-      <w:r>
-        <w:rPr>
-          <w:rFonts w:ascii="Consolas" w:eastAsia="Times New Roman" w:hAnsi="Consolas" w:cs="Times New Roman"/>
-          <w:color w:val="82AAFF"/>
-          <w:sz w:val="21"/>
-          <w:szCs w:val="21"/>
-          <w:lang w:eastAsia="en-IN"/>
-        </w:rPr>
-        <w:t>NULL</w:t>
-      </w:r>
-      <w:r>
-        <w:rPr>
-          <w:rFonts w:ascii="Consolas" w:eastAsia="Times New Roman" w:hAnsi="Consolas" w:cs="Times New Roman"/>
-          <w:color w:val="80D8FF"/>
-          <w:sz w:val="21"/>
-          <w:szCs w:val="21"/>
-          <w:lang w:eastAsia="en-IN"/>
-        </w:rPr>
-        <w:t>;</w:t>
-      </w:r>
-      <w:proofErr w:type="gramEnd"/>
-    </w:p>
-    <w:p>
-      <w:pPr>
-        <w:shd w:val="clear" w:color="auto" w:fill="212121"/>
-        <w:spacing w:after="0" w:line="285" w:lineRule="atLeast"/>
-        <w:rPr>
-          <w:rFonts w:ascii="Consolas" w:eastAsia="Times New Roman" w:hAnsi="Consolas" w:cs="Times New Roman"/>
-          <w:color w:val="EEFFFF"/>
-          <w:sz w:val="21"/>
-          <w:szCs w:val="21"/>
-          <w:lang w:eastAsia="en-IN"/>
-        </w:rPr>
-      </w:pPr>
-      <w:r>
-        <w:rPr>
-          <w:rFonts w:ascii="Consolas" w:eastAsia="Times New Roman" w:hAnsi="Consolas" w:cs="Times New Roman"/>
-          <w:color w:val="EEFFFF"/>
-          <w:sz w:val="21"/>
-          <w:szCs w:val="21"/>
-          <w:lang w:eastAsia="en-IN"/>
-        </w:rPr>
-        <w:t>    </w:t>
-      </w:r>
-      <w:r>
-        <w:rPr>
-          <w:rFonts w:ascii="Consolas" w:eastAsia="Times New Roman" w:hAnsi="Consolas" w:cs="Times New Roman"/>
-          <w:color w:val="C992EA"/>
-          <w:sz w:val="21"/>
-          <w:szCs w:val="21"/>
-          <w:lang w:eastAsia="en-IN"/>
-        </w:rPr>
-        <w:t>int</w:t>
+        <w:t>void</w:t>
       </w:r>
       <w:r>
         <w:rPr>
@@ -4499,6 +4547,986 @@
       <w:r>
         <w:rPr>
           <w:rFonts w:ascii="Consolas" w:eastAsia="Times New Roman" w:hAnsi="Consolas" w:cs="Times New Roman"/>
+          <w:color w:val="82AAFF"/>
+          <w:sz w:val="21"/>
+          <w:szCs w:val="21"/>
+          <w:lang w:eastAsia="en-IN"/>
+        </w:rPr>
+        <w:t>balancefactor</w:t>
+      </w:r>
+      <w:proofErr w:type="spellEnd"/>
+      <w:r>
+        <w:rPr>
+          <w:rFonts w:ascii="Consolas" w:eastAsia="Times New Roman" w:hAnsi="Consolas" w:cs="Times New Roman"/>
+          <w:color w:val="80D8FF"/>
+          <w:sz w:val="21"/>
+          <w:szCs w:val="21"/>
+          <w:lang w:eastAsia="en-IN"/>
+        </w:rPr>
+        <w:t>(</w:t>
+      </w:r>
+      <w:proofErr w:type="gramEnd"/>
+      <w:r>
+        <w:rPr>
+          <w:rFonts w:ascii="Consolas" w:eastAsia="Times New Roman" w:hAnsi="Consolas" w:cs="Times New Roman"/>
+          <w:color w:val="FFCB6B"/>
+          <w:sz w:val="21"/>
+          <w:szCs w:val="21"/>
+          <w:lang w:eastAsia="en-IN"/>
+        </w:rPr>
+        <w:t>NODE</w:t>
+      </w:r>
+      <w:r>
+        <w:rPr>
+          <w:rFonts w:ascii="Consolas" w:eastAsia="Times New Roman" w:hAnsi="Consolas" w:cs="Times New Roman"/>
+          <w:color w:val="EEFFFF"/>
+          <w:sz w:val="21"/>
+          <w:szCs w:val="21"/>
+          <w:lang w:eastAsia="en-IN"/>
+        </w:rPr>
+        <w:t> </w:t>
+      </w:r>
+      <w:r>
+        <w:rPr>
+          <w:rFonts w:ascii="Consolas" w:eastAsia="Times New Roman" w:hAnsi="Consolas" w:cs="Times New Roman"/>
+          <w:color w:val="F78C6C"/>
+          <w:sz w:val="21"/>
+          <w:szCs w:val="21"/>
+          <w:lang w:eastAsia="en-IN"/>
+        </w:rPr>
+        <w:t>cur</w:t>
+      </w:r>
+      <w:r>
+        <w:rPr>
+          <w:rFonts w:ascii="Consolas" w:eastAsia="Times New Roman" w:hAnsi="Consolas" w:cs="Times New Roman"/>
+          <w:color w:val="80D8FF"/>
+          <w:sz w:val="21"/>
+          <w:szCs w:val="21"/>
+          <w:lang w:eastAsia="en-IN"/>
+        </w:rPr>
+        <w:t>){</w:t>
+      </w:r>
+    </w:p>
+    <w:p>
+      <w:pPr>
+        <w:shd w:val="clear" w:color="auto" w:fill="212121"/>
+        <w:spacing w:after="0" w:line="285" w:lineRule="atLeast"/>
+        <w:rPr>
+          <w:rFonts w:ascii="Consolas" w:eastAsia="Times New Roman" w:hAnsi="Consolas" w:cs="Times New Roman"/>
+          <w:color w:val="EEFFFF"/>
+          <w:sz w:val="21"/>
+          <w:szCs w:val="21"/>
+          <w:lang w:eastAsia="en-IN"/>
+        </w:rPr>
+      </w:pPr>
+      <w:r>
+        <w:rPr>
+          <w:rFonts w:ascii="Consolas" w:eastAsia="Times New Roman" w:hAnsi="Consolas" w:cs="Times New Roman"/>
+          <w:color w:val="EEFFFF"/>
+          <w:sz w:val="21"/>
+          <w:szCs w:val="21"/>
+          <w:lang w:eastAsia="en-IN"/>
+        </w:rPr>
+        <w:t>    </w:t>
+      </w:r>
+      <w:r>
+        <w:rPr>
+          <w:rFonts w:ascii="Consolas" w:eastAsia="Times New Roman" w:hAnsi="Consolas" w:cs="Times New Roman"/>
+          <w:color w:val="C992EA"/>
+          <w:sz w:val="21"/>
+          <w:szCs w:val="21"/>
+          <w:lang w:eastAsia="en-IN"/>
+        </w:rPr>
+        <w:t>static</w:t>
+      </w:r>
+      <w:r>
+        <w:rPr>
+          <w:rFonts w:ascii="Consolas" w:eastAsia="Times New Roman" w:hAnsi="Consolas" w:cs="Times New Roman"/>
+          <w:color w:val="EEFFFF"/>
+          <w:sz w:val="21"/>
+          <w:szCs w:val="21"/>
+          <w:lang w:eastAsia="en-IN"/>
+        </w:rPr>
+        <w:t> </w:t>
+      </w:r>
+      <w:r>
+        <w:rPr>
+          <w:rFonts w:ascii="Consolas" w:eastAsia="Times New Roman" w:hAnsi="Consolas" w:cs="Times New Roman"/>
+          <w:color w:val="C992EA"/>
+          <w:sz w:val="21"/>
+          <w:szCs w:val="21"/>
+          <w:lang w:eastAsia="en-IN"/>
+        </w:rPr>
+        <w:t>int</w:t>
+      </w:r>
+      <w:r>
+        <w:rPr>
+          <w:rFonts w:ascii="Consolas" w:eastAsia="Times New Roman" w:hAnsi="Consolas" w:cs="Times New Roman"/>
+          <w:color w:val="EEFFFF"/>
+          <w:sz w:val="21"/>
+          <w:szCs w:val="21"/>
+          <w:lang w:eastAsia="en-IN"/>
+        </w:rPr>
+        <w:t> </w:t>
+      </w:r>
+      <w:proofErr w:type="gramStart"/>
+      <w:r>
+        <w:rPr>
+          <w:rFonts w:ascii="Consolas" w:eastAsia="Times New Roman" w:hAnsi="Consolas" w:cs="Times New Roman"/>
+          <w:color w:val="EEFFFF"/>
+          <w:sz w:val="21"/>
+          <w:szCs w:val="21"/>
+          <w:lang w:eastAsia="en-IN"/>
+        </w:rPr>
+        <w:t>x</w:t>
+      </w:r>
+      <w:r>
+        <w:rPr>
+          <w:rFonts w:ascii="Consolas" w:eastAsia="Times New Roman" w:hAnsi="Consolas" w:cs="Times New Roman"/>
+          <w:color w:val="80D8FF"/>
+          <w:sz w:val="21"/>
+          <w:szCs w:val="21"/>
+          <w:lang w:eastAsia="en-IN"/>
+        </w:rPr>
+        <w:t>;</w:t>
+      </w:r>
+      <w:proofErr w:type="gramEnd"/>
+    </w:p>
+    <w:p>
+      <w:pPr>
+        <w:shd w:val="clear" w:color="auto" w:fill="212121"/>
+        <w:spacing w:after="0" w:line="285" w:lineRule="atLeast"/>
+        <w:rPr>
+          <w:rFonts w:ascii="Consolas" w:eastAsia="Times New Roman" w:hAnsi="Consolas" w:cs="Times New Roman"/>
+          <w:color w:val="EEFFFF"/>
+          <w:sz w:val="21"/>
+          <w:szCs w:val="21"/>
+          <w:lang w:eastAsia="en-IN"/>
+        </w:rPr>
+      </w:pPr>
+      <w:r>
+        <w:rPr>
+          <w:rFonts w:ascii="Consolas" w:eastAsia="Times New Roman" w:hAnsi="Consolas" w:cs="Times New Roman"/>
+          <w:color w:val="EEFFFF"/>
+          <w:sz w:val="21"/>
+          <w:szCs w:val="21"/>
+          <w:lang w:eastAsia="en-IN"/>
+        </w:rPr>
+        <w:t>    </w:t>
+      </w:r>
+      <w:r>
+        <w:rPr>
+          <w:rFonts w:ascii="Consolas" w:eastAsia="Times New Roman" w:hAnsi="Consolas" w:cs="Times New Roman"/>
+          <w:color w:val="C992EA"/>
+          <w:sz w:val="21"/>
+          <w:szCs w:val="21"/>
+          <w:lang w:eastAsia="en-IN"/>
+        </w:rPr>
+        <w:t>if</w:t>
+      </w:r>
+      <w:r>
+        <w:rPr>
+          <w:rFonts w:ascii="Consolas" w:eastAsia="Times New Roman" w:hAnsi="Consolas" w:cs="Times New Roman"/>
+          <w:color w:val="80D8FF"/>
+          <w:sz w:val="21"/>
+          <w:szCs w:val="21"/>
+          <w:lang w:eastAsia="en-IN"/>
+        </w:rPr>
+        <w:t>(</w:t>
+      </w:r>
+      <w:r>
+        <w:rPr>
+          <w:rFonts w:ascii="Consolas" w:eastAsia="Times New Roman" w:hAnsi="Consolas" w:cs="Times New Roman"/>
+          <w:color w:val="F78C6C"/>
+          <w:sz w:val="21"/>
+          <w:szCs w:val="21"/>
+          <w:lang w:eastAsia="en-IN"/>
+        </w:rPr>
+        <w:t>cur</w:t>
+      </w:r>
+      <w:proofErr w:type="gramStart"/>
+      <w:r>
+        <w:rPr>
+          <w:rFonts w:ascii="Consolas" w:eastAsia="Times New Roman" w:hAnsi="Consolas" w:cs="Times New Roman"/>
+          <w:color w:val="80D8FF"/>
+          <w:sz w:val="21"/>
+          <w:szCs w:val="21"/>
+          <w:lang w:eastAsia="en-IN"/>
+        </w:rPr>
+        <w:t>){</w:t>
+      </w:r>
+      <w:proofErr w:type="gramEnd"/>
+    </w:p>
+    <w:p>
+      <w:pPr>
+        <w:shd w:val="clear" w:color="auto" w:fill="212121"/>
+        <w:spacing w:after="0" w:line="285" w:lineRule="atLeast"/>
+        <w:rPr>
+          <w:rFonts w:ascii="Consolas" w:eastAsia="Times New Roman" w:hAnsi="Consolas" w:cs="Times New Roman"/>
+          <w:color w:val="EEFFFF"/>
+          <w:sz w:val="21"/>
+          <w:szCs w:val="21"/>
+          <w:lang w:eastAsia="en-IN"/>
+        </w:rPr>
+      </w:pPr>
+      <w:r>
+        <w:rPr>
+          <w:rFonts w:ascii="Consolas" w:eastAsia="Times New Roman" w:hAnsi="Consolas" w:cs="Times New Roman"/>
+          <w:color w:val="EEFFFF"/>
+          <w:sz w:val="21"/>
+          <w:szCs w:val="21"/>
+          <w:lang w:eastAsia="en-IN"/>
+        </w:rPr>
+        <w:t>        </w:t>
+      </w:r>
+      <w:proofErr w:type="spellStart"/>
+      <w:r>
+        <w:rPr>
+          <w:rFonts w:ascii="Consolas" w:eastAsia="Times New Roman" w:hAnsi="Consolas" w:cs="Times New Roman"/>
+          <w:color w:val="82AAFF"/>
+          <w:sz w:val="21"/>
+          <w:szCs w:val="21"/>
+          <w:lang w:eastAsia="en-IN"/>
+        </w:rPr>
+        <w:t>balancefactor</w:t>
+      </w:r>
+      <w:proofErr w:type="spellEnd"/>
+      <w:r>
+        <w:rPr>
+          <w:rFonts w:ascii="Consolas" w:eastAsia="Times New Roman" w:hAnsi="Consolas" w:cs="Times New Roman"/>
+          <w:color w:val="80D8FF"/>
+          <w:sz w:val="21"/>
+          <w:szCs w:val="21"/>
+          <w:lang w:eastAsia="en-IN"/>
+        </w:rPr>
+        <w:t>(</w:t>
+      </w:r>
+      <w:r>
+        <w:rPr>
+          <w:rFonts w:ascii="Consolas" w:eastAsia="Times New Roman" w:hAnsi="Consolas" w:cs="Times New Roman"/>
+          <w:color w:val="F78C6C"/>
+          <w:sz w:val="21"/>
+          <w:szCs w:val="21"/>
+          <w:lang w:eastAsia="en-IN"/>
+        </w:rPr>
+        <w:t>cur</w:t>
+      </w:r>
+      <w:r>
+        <w:rPr>
+          <w:rFonts w:ascii="Consolas" w:eastAsia="Times New Roman" w:hAnsi="Consolas" w:cs="Times New Roman"/>
+          <w:color w:val="80D8FF"/>
+          <w:sz w:val="21"/>
+          <w:szCs w:val="21"/>
+          <w:lang w:eastAsia="en-IN"/>
+        </w:rPr>
+        <w:t>-&gt;</w:t>
+      </w:r>
+      <w:r>
+        <w:rPr>
+          <w:rFonts w:ascii="Consolas" w:eastAsia="Times New Roman" w:hAnsi="Consolas" w:cs="Times New Roman"/>
+          <w:color w:val="EEFFFF"/>
+          <w:sz w:val="21"/>
+          <w:szCs w:val="21"/>
+          <w:lang w:eastAsia="en-IN"/>
+        </w:rPr>
+        <w:t>left</w:t>
+      </w:r>
+      <w:proofErr w:type="gramStart"/>
+      <w:r>
+        <w:rPr>
+          <w:rFonts w:ascii="Consolas" w:eastAsia="Times New Roman" w:hAnsi="Consolas" w:cs="Times New Roman"/>
+          <w:color w:val="80D8FF"/>
+          <w:sz w:val="21"/>
+          <w:szCs w:val="21"/>
+          <w:lang w:eastAsia="en-IN"/>
+        </w:rPr>
+        <w:t>);</w:t>
+      </w:r>
+      <w:proofErr w:type="gramEnd"/>
+    </w:p>
+    <w:p>
+      <w:pPr>
+        <w:shd w:val="clear" w:color="auto" w:fill="212121"/>
+        <w:spacing w:after="0" w:line="285" w:lineRule="atLeast"/>
+        <w:rPr>
+          <w:rFonts w:ascii="Consolas" w:eastAsia="Times New Roman" w:hAnsi="Consolas" w:cs="Times New Roman"/>
+          <w:color w:val="EEFFFF"/>
+          <w:sz w:val="21"/>
+          <w:szCs w:val="21"/>
+          <w:lang w:eastAsia="en-IN"/>
+        </w:rPr>
+      </w:pPr>
+      <w:r>
+        <w:rPr>
+          <w:rFonts w:ascii="Consolas" w:eastAsia="Times New Roman" w:hAnsi="Consolas" w:cs="Times New Roman"/>
+          <w:color w:val="EEFFFF"/>
+          <w:sz w:val="21"/>
+          <w:szCs w:val="21"/>
+          <w:lang w:eastAsia="en-IN"/>
+        </w:rPr>
+        <w:t>        x </w:t>
+      </w:r>
+      <w:r>
+        <w:rPr>
+          <w:rFonts w:ascii="Consolas" w:eastAsia="Times New Roman" w:hAnsi="Consolas" w:cs="Times New Roman"/>
+          <w:color w:val="80D8FF"/>
+          <w:sz w:val="21"/>
+          <w:szCs w:val="21"/>
+          <w:lang w:eastAsia="en-IN"/>
+        </w:rPr>
+        <w:t>=</w:t>
+      </w:r>
+      <w:r>
+        <w:rPr>
+          <w:rFonts w:ascii="Consolas" w:eastAsia="Times New Roman" w:hAnsi="Consolas" w:cs="Times New Roman"/>
+          <w:color w:val="EEFFFF"/>
+          <w:sz w:val="21"/>
+          <w:szCs w:val="21"/>
+          <w:lang w:eastAsia="en-IN"/>
+        </w:rPr>
+        <w:t> </w:t>
+      </w:r>
+      <w:r>
+        <w:rPr>
+          <w:rFonts w:ascii="Consolas" w:eastAsia="Times New Roman" w:hAnsi="Consolas" w:cs="Times New Roman"/>
+          <w:color w:val="82AAFF"/>
+          <w:sz w:val="21"/>
+          <w:szCs w:val="21"/>
+          <w:lang w:eastAsia="en-IN"/>
+        </w:rPr>
+        <w:t>height</w:t>
+      </w:r>
+      <w:r>
+        <w:rPr>
+          <w:rFonts w:ascii="Consolas" w:eastAsia="Times New Roman" w:hAnsi="Consolas" w:cs="Times New Roman"/>
+          <w:color w:val="80D8FF"/>
+          <w:sz w:val="21"/>
+          <w:szCs w:val="21"/>
+          <w:lang w:eastAsia="en-IN"/>
+        </w:rPr>
+        <w:t>(</w:t>
+      </w:r>
+      <w:r>
+        <w:rPr>
+          <w:rFonts w:ascii="Consolas" w:eastAsia="Times New Roman" w:hAnsi="Consolas" w:cs="Times New Roman"/>
+          <w:color w:val="F78C6C"/>
+          <w:sz w:val="21"/>
+          <w:szCs w:val="21"/>
+          <w:lang w:eastAsia="en-IN"/>
+        </w:rPr>
+        <w:t>cur</w:t>
+      </w:r>
+      <w:r>
+        <w:rPr>
+          <w:rFonts w:ascii="Consolas" w:eastAsia="Times New Roman" w:hAnsi="Consolas" w:cs="Times New Roman"/>
+          <w:color w:val="80D8FF"/>
+          <w:sz w:val="21"/>
+          <w:szCs w:val="21"/>
+          <w:lang w:eastAsia="en-IN"/>
+        </w:rPr>
+        <w:t>-&gt;</w:t>
+      </w:r>
+      <w:r>
+        <w:rPr>
+          <w:rFonts w:ascii="Consolas" w:eastAsia="Times New Roman" w:hAnsi="Consolas" w:cs="Times New Roman"/>
+          <w:color w:val="EEFFFF"/>
+          <w:sz w:val="21"/>
+          <w:szCs w:val="21"/>
+          <w:lang w:eastAsia="en-IN"/>
+        </w:rPr>
+        <w:t>left</w:t>
+      </w:r>
+      <w:r>
+        <w:rPr>
+          <w:rFonts w:ascii="Consolas" w:eastAsia="Times New Roman" w:hAnsi="Consolas" w:cs="Times New Roman"/>
+          <w:color w:val="80D8FF"/>
+          <w:sz w:val="21"/>
+          <w:szCs w:val="21"/>
+          <w:lang w:eastAsia="en-IN"/>
+        </w:rPr>
+        <w:t>)-</w:t>
+      </w:r>
+      <w:r>
+        <w:rPr>
+          <w:rFonts w:ascii="Consolas" w:eastAsia="Times New Roman" w:hAnsi="Consolas" w:cs="Times New Roman"/>
+          <w:color w:val="82AAFF"/>
+          <w:sz w:val="21"/>
+          <w:szCs w:val="21"/>
+          <w:lang w:eastAsia="en-IN"/>
+        </w:rPr>
+        <w:t>height</w:t>
+      </w:r>
+      <w:r>
+        <w:rPr>
+          <w:rFonts w:ascii="Consolas" w:eastAsia="Times New Roman" w:hAnsi="Consolas" w:cs="Times New Roman"/>
+          <w:color w:val="80D8FF"/>
+          <w:sz w:val="21"/>
+          <w:szCs w:val="21"/>
+          <w:lang w:eastAsia="en-IN"/>
+        </w:rPr>
+        <w:t>(</w:t>
+      </w:r>
+      <w:r>
+        <w:rPr>
+          <w:rFonts w:ascii="Consolas" w:eastAsia="Times New Roman" w:hAnsi="Consolas" w:cs="Times New Roman"/>
+          <w:color w:val="F78C6C"/>
+          <w:sz w:val="21"/>
+          <w:szCs w:val="21"/>
+          <w:lang w:eastAsia="en-IN"/>
+        </w:rPr>
+        <w:t>cur</w:t>
+      </w:r>
+      <w:r>
+        <w:rPr>
+          <w:rFonts w:ascii="Consolas" w:eastAsia="Times New Roman" w:hAnsi="Consolas" w:cs="Times New Roman"/>
+          <w:color w:val="80D8FF"/>
+          <w:sz w:val="21"/>
+          <w:szCs w:val="21"/>
+          <w:lang w:eastAsia="en-IN"/>
+        </w:rPr>
+        <w:t>-&gt;</w:t>
+      </w:r>
+      <w:r>
+        <w:rPr>
+          <w:rFonts w:ascii="Consolas" w:eastAsia="Times New Roman" w:hAnsi="Consolas" w:cs="Times New Roman"/>
+          <w:color w:val="EEFFFF"/>
+          <w:sz w:val="21"/>
+          <w:szCs w:val="21"/>
+          <w:lang w:eastAsia="en-IN"/>
+        </w:rPr>
+        <w:t>right</w:t>
+      </w:r>
+      <w:proofErr w:type="gramStart"/>
+      <w:r>
+        <w:rPr>
+          <w:rFonts w:ascii="Consolas" w:eastAsia="Times New Roman" w:hAnsi="Consolas" w:cs="Times New Roman"/>
+          <w:color w:val="80D8FF"/>
+          <w:sz w:val="21"/>
+          <w:szCs w:val="21"/>
+          <w:lang w:eastAsia="en-IN"/>
+        </w:rPr>
+        <w:t>);</w:t>
+      </w:r>
+      <w:proofErr w:type="gramEnd"/>
+    </w:p>
+    <w:p>
+      <w:pPr>
+        <w:shd w:val="clear" w:color="auto" w:fill="212121"/>
+        <w:spacing w:after="0" w:line="285" w:lineRule="atLeast"/>
+        <w:rPr>
+          <w:rFonts w:ascii="Consolas" w:eastAsia="Times New Roman" w:hAnsi="Consolas" w:cs="Times New Roman"/>
+          <w:color w:val="EEFFFF"/>
+          <w:sz w:val="21"/>
+          <w:szCs w:val="21"/>
+          <w:lang w:eastAsia="en-IN"/>
+        </w:rPr>
+      </w:pPr>
+      <w:r>
+        <w:rPr>
+          <w:rFonts w:ascii="Consolas" w:eastAsia="Times New Roman" w:hAnsi="Consolas" w:cs="Times New Roman"/>
+          <w:color w:val="EEFFFF"/>
+          <w:sz w:val="21"/>
+          <w:szCs w:val="21"/>
+          <w:lang w:eastAsia="en-IN"/>
+        </w:rPr>
+        <w:t>        </w:t>
+      </w:r>
+      <w:proofErr w:type="gramStart"/>
+      <w:r>
+        <w:rPr>
+          <w:rFonts w:ascii="Consolas" w:eastAsia="Times New Roman" w:hAnsi="Consolas" w:cs="Times New Roman"/>
+          <w:color w:val="82AAFF"/>
+          <w:sz w:val="21"/>
+          <w:szCs w:val="21"/>
+          <w:lang w:eastAsia="en-IN"/>
+        </w:rPr>
+        <w:t>printf</w:t>
+      </w:r>
+      <w:r>
+        <w:rPr>
+          <w:rFonts w:ascii="Consolas" w:eastAsia="Times New Roman" w:hAnsi="Consolas" w:cs="Times New Roman"/>
+          <w:color w:val="80D8FF"/>
+          <w:sz w:val="21"/>
+          <w:szCs w:val="21"/>
+          <w:lang w:eastAsia="en-IN"/>
+        </w:rPr>
+        <w:t>(</w:t>
+      </w:r>
+      <w:proofErr w:type="gramEnd"/>
+      <w:r>
+        <w:rPr>
+          <w:rFonts w:ascii="Consolas" w:eastAsia="Times New Roman" w:hAnsi="Consolas" w:cs="Times New Roman"/>
+          <w:color w:val="80D8FF"/>
+          <w:sz w:val="21"/>
+          <w:szCs w:val="21"/>
+          <w:lang w:eastAsia="en-IN"/>
+        </w:rPr>
+        <w:t>"\n</w:t>
+      </w:r>
+      <w:r>
+        <w:rPr>
+          <w:rFonts w:ascii="Consolas" w:eastAsia="Times New Roman" w:hAnsi="Consolas" w:cs="Times New Roman"/>
+          <w:color w:val="C3E88D"/>
+          <w:sz w:val="21"/>
+          <w:szCs w:val="21"/>
+          <w:lang w:eastAsia="en-IN"/>
+        </w:rPr>
+        <w:t>Node with value </w:t>
+      </w:r>
+      <w:r>
+        <w:rPr>
+          <w:rFonts w:ascii="Consolas" w:eastAsia="Times New Roman" w:hAnsi="Consolas" w:cs="Times New Roman"/>
+          <w:color w:val="EEFFFF"/>
+          <w:sz w:val="21"/>
+          <w:szCs w:val="21"/>
+          <w:lang w:eastAsia="en-IN"/>
+        </w:rPr>
+        <w:t>%d</w:t>
+      </w:r>
+      <w:r>
+        <w:rPr>
+          <w:rFonts w:ascii="Consolas" w:eastAsia="Times New Roman" w:hAnsi="Consolas" w:cs="Times New Roman"/>
+          <w:color w:val="C3E88D"/>
+          <w:sz w:val="21"/>
+          <w:szCs w:val="21"/>
+          <w:lang w:eastAsia="en-IN"/>
+        </w:rPr>
+        <w:t> has a balance factor of </w:t>
+      </w:r>
+      <w:r>
+        <w:rPr>
+          <w:rFonts w:ascii="Consolas" w:eastAsia="Times New Roman" w:hAnsi="Consolas" w:cs="Times New Roman"/>
+          <w:color w:val="EEFFFF"/>
+          <w:sz w:val="21"/>
+          <w:szCs w:val="21"/>
+          <w:lang w:eastAsia="en-IN"/>
+        </w:rPr>
+        <w:t>%d</w:t>
+      </w:r>
+      <w:r>
+        <w:rPr>
+          <w:rFonts w:ascii="Consolas" w:eastAsia="Times New Roman" w:hAnsi="Consolas" w:cs="Times New Roman"/>
+          <w:color w:val="80D8FF"/>
+          <w:sz w:val="21"/>
+          <w:szCs w:val="21"/>
+          <w:lang w:eastAsia="en-IN"/>
+        </w:rPr>
+        <w:t>",</w:t>
+      </w:r>
+      <w:r>
+        <w:rPr>
+          <w:rFonts w:ascii="Consolas" w:eastAsia="Times New Roman" w:hAnsi="Consolas" w:cs="Times New Roman"/>
+          <w:color w:val="F78C6C"/>
+          <w:sz w:val="21"/>
+          <w:szCs w:val="21"/>
+          <w:lang w:eastAsia="en-IN"/>
+        </w:rPr>
+        <w:t>cur</w:t>
+      </w:r>
+      <w:r>
+        <w:rPr>
+          <w:rFonts w:ascii="Consolas" w:eastAsia="Times New Roman" w:hAnsi="Consolas" w:cs="Times New Roman"/>
+          <w:color w:val="80D8FF"/>
+          <w:sz w:val="21"/>
+          <w:szCs w:val="21"/>
+          <w:lang w:eastAsia="en-IN"/>
+        </w:rPr>
+        <w:t>-&gt;</w:t>
+      </w:r>
+      <w:r>
+        <w:rPr>
+          <w:rFonts w:ascii="Consolas" w:eastAsia="Times New Roman" w:hAnsi="Consolas" w:cs="Times New Roman"/>
+          <w:color w:val="EEFFFF"/>
+          <w:sz w:val="21"/>
+          <w:szCs w:val="21"/>
+          <w:lang w:eastAsia="en-IN"/>
+        </w:rPr>
+        <w:t>val</w:t>
+      </w:r>
+      <w:r>
+        <w:rPr>
+          <w:rFonts w:ascii="Consolas" w:eastAsia="Times New Roman" w:hAnsi="Consolas" w:cs="Times New Roman"/>
+          <w:color w:val="80D8FF"/>
+          <w:sz w:val="21"/>
+          <w:szCs w:val="21"/>
+          <w:lang w:eastAsia="en-IN"/>
+        </w:rPr>
+        <w:t>,</w:t>
+      </w:r>
+      <w:r>
+        <w:rPr>
+          <w:rFonts w:ascii="Consolas" w:eastAsia="Times New Roman" w:hAnsi="Consolas" w:cs="Times New Roman"/>
+          <w:color w:val="EEFFFF"/>
+          <w:sz w:val="21"/>
+          <w:szCs w:val="21"/>
+          <w:lang w:eastAsia="en-IN"/>
+        </w:rPr>
+        <w:t>x</w:t>
+      </w:r>
+      <w:r>
+        <w:rPr>
+          <w:rFonts w:ascii="Consolas" w:eastAsia="Times New Roman" w:hAnsi="Consolas" w:cs="Times New Roman"/>
+          <w:color w:val="80D8FF"/>
+          <w:sz w:val="21"/>
+          <w:szCs w:val="21"/>
+          <w:lang w:eastAsia="en-IN"/>
+        </w:rPr>
+        <w:t>);</w:t>
+      </w:r>
+    </w:p>
+    <w:p>
+      <w:pPr>
+        <w:shd w:val="clear" w:color="auto" w:fill="212121"/>
+        <w:spacing w:after="0" w:line="285" w:lineRule="atLeast"/>
+        <w:rPr>
+          <w:rFonts w:ascii="Consolas" w:eastAsia="Times New Roman" w:hAnsi="Consolas" w:cs="Times New Roman"/>
+          <w:color w:val="EEFFFF"/>
+          <w:sz w:val="21"/>
+          <w:szCs w:val="21"/>
+          <w:lang w:eastAsia="en-IN"/>
+        </w:rPr>
+      </w:pPr>
+      <w:r>
+        <w:rPr>
+          <w:rFonts w:ascii="Consolas" w:eastAsia="Times New Roman" w:hAnsi="Consolas" w:cs="Times New Roman"/>
+          <w:color w:val="EEFFFF"/>
+          <w:sz w:val="21"/>
+          <w:szCs w:val="21"/>
+          <w:lang w:eastAsia="en-IN"/>
+        </w:rPr>
+        <w:t>        </w:t>
+      </w:r>
+      <w:proofErr w:type="spellStart"/>
+      <w:r>
+        <w:rPr>
+          <w:rFonts w:ascii="Consolas" w:eastAsia="Times New Roman" w:hAnsi="Consolas" w:cs="Times New Roman"/>
+          <w:color w:val="82AAFF"/>
+          <w:sz w:val="21"/>
+          <w:szCs w:val="21"/>
+          <w:lang w:eastAsia="en-IN"/>
+        </w:rPr>
+        <w:t>balancefactor</w:t>
+      </w:r>
+      <w:proofErr w:type="spellEnd"/>
+      <w:r>
+        <w:rPr>
+          <w:rFonts w:ascii="Consolas" w:eastAsia="Times New Roman" w:hAnsi="Consolas" w:cs="Times New Roman"/>
+          <w:color w:val="80D8FF"/>
+          <w:sz w:val="21"/>
+          <w:szCs w:val="21"/>
+          <w:lang w:eastAsia="en-IN"/>
+        </w:rPr>
+        <w:t>(</w:t>
+      </w:r>
+      <w:r>
+        <w:rPr>
+          <w:rFonts w:ascii="Consolas" w:eastAsia="Times New Roman" w:hAnsi="Consolas" w:cs="Times New Roman"/>
+          <w:color w:val="F78C6C"/>
+          <w:sz w:val="21"/>
+          <w:szCs w:val="21"/>
+          <w:lang w:eastAsia="en-IN"/>
+        </w:rPr>
+        <w:t>cur</w:t>
+      </w:r>
+      <w:r>
+        <w:rPr>
+          <w:rFonts w:ascii="Consolas" w:eastAsia="Times New Roman" w:hAnsi="Consolas" w:cs="Times New Roman"/>
+          <w:color w:val="80D8FF"/>
+          <w:sz w:val="21"/>
+          <w:szCs w:val="21"/>
+          <w:lang w:eastAsia="en-IN"/>
+        </w:rPr>
+        <w:t>-&gt;</w:t>
+      </w:r>
+      <w:r>
+        <w:rPr>
+          <w:rFonts w:ascii="Consolas" w:eastAsia="Times New Roman" w:hAnsi="Consolas" w:cs="Times New Roman"/>
+          <w:color w:val="EEFFFF"/>
+          <w:sz w:val="21"/>
+          <w:szCs w:val="21"/>
+          <w:lang w:eastAsia="en-IN"/>
+        </w:rPr>
+        <w:t>right</w:t>
+      </w:r>
+      <w:proofErr w:type="gramStart"/>
+      <w:r>
+        <w:rPr>
+          <w:rFonts w:ascii="Consolas" w:eastAsia="Times New Roman" w:hAnsi="Consolas" w:cs="Times New Roman"/>
+          <w:color w:val="80D8FF"/>
+          <w:sz w:val="21"/>
+          <w:szCs w:val="21"/>
+          <w:lang w:eastAsia="en-IN"/>
+        </w:rPr>
+        <w:t>);</w:t>
+      </w:r>
+      <w:proofErr w:type="gramEnd"/>
+    </w:p>
+    <w:p>
+      <w:pPr>
+        <w:shd w:val="clear" w:color="auto" w:fill="212121"/>
+        <w:spacing w:after="0" w:line="285" w:lineRule="atLeast"/>
+        <w:rPr>
+          <w:rFonts w:ascii="Consolas" w:eastAsia="Times New Roman" w:hAnsi="Consolas" w:cs="Times New Roman"/>
+          <w:color w:val="EEFFFF"/>
+          <w:sz w:val="21"/>
+          <w:szCs w:val="21"/>
+          <w:lang w:eastAsia="en-IN"/>
+        </w:rPr>
+      </w:pPr>
+      <w:r>
+        <w:rPr>
+          <w:rFonts w:ascii="Consolas" w:eastAsia="Times New Roman" w:hAnsi="Consolas" w:cs="Times New Roman"/>
+          <w:color w:val="EEFFFF"/>
+          <w:sz w:val="21"/>
+          <w:szCs w:val="21"/>
+          <w:lang w:eastAsia="en-IN"/>
+        </w:rPr>
+        <w:t>    </w:t>
+      </w:r>
+      <w:r>
+        <w:rPr>
+          <w:rFonts w:ascii="Consolas" w:eastAsia="Times New Roman" w:hAnsi="Consolas" w:cs="Times New Roman"/>
+          <w:color w:val="80D8FF"/>
+          <w:sz w:val="21"/>
+          <w:szCs w:val="21"/>
+          <w:lang w:eastAsia="en-IN"/>
+        </w:rPr>
+        <w:t>}</w:t>
+      </w:r>
+    </w:p>
+    <w:p>
+      <w:pPr>
+        <w:shd w:val="clear" w:color="auto" w:fill="212121"/>
+        <w:spacing w:after="0" w:line="285" w:lineRule="atLeast"/>
+        <w:rPr>
+          <w:rFonts w:ascii="Consolas" w:eastAsia="Times New Roman" w:hAnsi="Consolas" w:cs="Times New Roman"/>
+          <w:color w:val="EEFFFF"/>
+          <w:sz w:val="21"/>
+          <w:szCs w:val="21"/>
+          <w:lang w:eastAsia="en-IN"/>
+        </w:rPr>
+      </w:pPr>
+      <w:r>
+        <w:rPr>
+          <w:rFonts w:ascii="Consolas" w:eastAsia="Times New Roman" w:hAnsi="Consolas" w:cs="Times New Roman"/>
+          <w:color w:val="80D8FF"/>
+          <w:sz w:val="21"/>
+          <w:szCs w:val="21"/>
+          <w:lang w:eastAsia="en-IN"/>
+        </w:rPr>
+        <w:t>}</w:t>
+      </w:r>
+    </w:p>
+    <w:p>
+      <w:pPr>
+        <w:shd w:val="clear" w:color="auto" w:fill="212121"/>
+        <w:spacing w:after="0" w:line="285" w:lineRule="atLeast"/>
+        <w:rPr>
+          <w:rFonts w:ascii="Consolas" w:eastAsia="Times New Roman" w:hAnsi="Consolas" w:cs="Times New Roman"/>
+          <w:color w:val="EEFFFF"/>
+          <w:sz w:val="21"/>
+          <w:szCs w:val="21"/>
+          <w:lang w:eastAsia="en-IN"/>
+        </w:rPr>
+      </w:pPr>
+    </w:p>
+    <w:p>
+      <w:pPr>
+        <w:shd w:val="clear" w:color="auto" w:fill="212121"/>
+        <w:spacing w:after="0" w:line="285" w:lineRule="atLeast"/>
+        <w:rPr>
+          <w:rFonts w:ascii="Consolas" w:eastAsia="Times New Roman" w:hAnsi="Consolas" w:cs="Times New Roman"/>
+          <w:color w:val="EEFFFF"/>
+          <w:sz w:val="21"/>
+          <w:szCs w:val="21"/>
+          <w:lang w:eastAsia="en-IN"/>
+        </w:rPr>
+      </w:pPr>
+      <w:r>
+        <w:rPr>
+          <w:rFonts w:ascii="Consolas" w:eastAsia="Times New Roman" w:hAnsi="Consolas" w:cs="Times New Roman"/>
+          <w:color w:val="C992EA"/>
+          <w:sz w:val="21"/>
+          <w:szCs w:val="21"/>
+          <w:lang w:eastAsia="en-IN"/>
+        </w:rPr>
+        <w:t>int</w:t>
+      </w:r>
+      <w:r>
+        <w:rPr>
+          <w:rFonts w:ascii="Consolas" w:eastAsia="Times New Roman" w:hAnsi="Consolas" w:cs="Times New Roman"/>
+          <w:color w:val="EEFFFF"/>
+          <w:sz w:val="21"/>
+          <w:szCs w:val="21"/>
+          <w:lang w:eastAsia="en-IN"/>
+        </w:rPr>
+        <w:t> </w:t>
+      </w:r>
+      <w:proofErr w:type="gramStart"/>
+      <w:r>
+        <w:rPr>
+          <w:rFonts w:ascii="Consolas" w:eastAsia="Times New Roman" w:hAnsi="Consolas" w:cs="Times New Roman"/>
+          <w:color w:val="82AAFF"/>
+          <w:sz w:val="21"/>
+          <w:szCs w:val="21"/>
+          <w:lang w:eastAsia="en-IN"/>
+        </w:rPr>
+        <w:t>main</w:t>
+      </w:r>
+      <w:r>
+        <w:rPr>
+          <w:rFonts w:ascii="Consolas" w:eastAsia="Times New Roman" w:hAnsi="Consolas" w:cs="Times New Roman"/>
+          <w:color w:val="80D8FF"/>
+          <w:sz w:val="21"/>
+          <w:szCs w:val="21"/>
+          <w:lang w:eastAsia="en-IN"/>
+        </w:rPr>
+        <w:t>(</w:t>
+      </w:r>
+      <w:proofErr w:type="gramEnd"/>
+      <w:r>
+        <w:rPr>
+          <w:rFonts w:ascii="Consolas" w:eastAsia="Times New Roman" w:hAnsi="Consolas" w:cs="Times New Roman"/>
+          <w:color w:val="80D8FF"/>
+          <w:sz w:val="21"/>
+          <w:szCs w:val="21"/>
+          <w:lang w:eastAsia="en-IN"/>
+        </w:rPr>
+        <w:t>){</w:t>
+      </w:r>
+    </w:p>
+    <w:p>
+      <w:pPr>
+        <w:shd w:val="clear" w:color="auto" w:fill="212121"/>
+        <w:spacing w:after="0" w:line="285" w:lineRule="atLeast"/>
+        <w:rPr>
+          <w:rFonts w:ascii="Consolas" w:eastAsia="Times New Roman" w:hAnsi="Consolas" w:cs="Times New Roman"/>
+          <w:color w:val="EEFFFF"/>
+          <w:sz w:val="21"/>
+          <w:szCs w:val="21"/>
+          <w:lang w:eastAsia="en-IN"/>
+        </w:rPr>
+      </w:pPr>
+      <w:r>
+        <w:rPr>
+          <w:rFonts w:ascii="Consolas" w:eastAsia="Times New Roman" w:hAnsi="Consolas" w:cs="Times New Roman"/>
+          <w:color w:val="EEFFFF"/>
+          <w:sz w:val="21"/>
+          <w:szCs w:val="21"/>
+          <w:lang w:eastAsia="en-IN"/>
+        </w:rPr>
+        <w:t>    </w:t>
+      </w:r>
+      <w:r>
+        <w:rPr>
+          <w:rFonts w:ascii="Consolas" w:eastAsia="Times New Roman" w:hAnsi="Consolas" w:cs="Times New Roman"/>
+          <w:color w:val="FFCB6B"/>
+          <w:sz w:val="21"/>
+          <w:szCs w:val="21"/>
+          <w:lang w:eastAsia="en-IN"/>
+        </w:rPr>
+        <w:t>NODE</w:t>
+      </w:r>
+      <w:r>
+        <w:rPr>
+          <w:rFonts w:ascii="Consolas" w:eastAsia="Times New Roman" w:hAnsi="Consolas" w:cs="Times New Roman"/>
+          <w:color w:val="EEFFFF"/>
+          <w:sz w:val="21"/>
+          <w:szCs w:val="21"/>
+          <w:lang w:eastAsia="en-IN"/>
+        </w:rPr>
+        <w:t> root </w:t>
+      </w:r>
+      <w:r>
+        <w:rPr>
+          <w:rFonts w:ascii="Consolas" w:eastAsia="Times New Roman" w:hAnsi="Consolas" w:cs="Times New Roman"/>
+          <w:color w:val="80D8FF"/>
+          <w:sz w:val="21"/>
+          <w:szCs w:val="21"/>
+          <w:lang w:eastAsia="en-IN"/>
+        </w:rPr>
+        <w:t>=</w:t>
+      </w:r>
+      <w:r>
+        <w:rPr>
+          <w:rFonts w:ascii="Consolas" w:eastAsia="Times New Roman" w:hAnsi="Consolas" w:cs="Times New Roman"/>
+          <w:color w:val="EEFFFF"/>
+          <w:sz w:val="21"/>
+          <w:szCs w:val="21"/>
+          <w:lang w:eastAsia="en-IN"/>
+        </w:rPr>
+        <w:t> </w:t>
+      </w:r>
+      <w:proofErr w:type="gramStart"/>
+      <w:r>
+        <w:rPr>
+          <w:rFonts w:ascii="Consolas" w:eastAsia="Times New Roman" w:hAnsi="Consolas" w:cs="Times New Roman"/>
+          <w:color w:val="82AAFF"/>
+          <w:sz w:val="21"/>
+          <w:szCs w:val="21"/>
+          <w:lang w:eastAsia="en-IN"/>
+        </w:rPr>
+        <w:t>NULL</w:t>
+      </w:r>
+      <w:r>
+        <w:rPr>
+          <w:rFonts w:ascii="Consolas" w:eastAsia="Times New Roman" w:hAnsi="Consolas" w:cs="Times New Roman"/>
+          <w:color w:val="80D8FF"/>
+          <w:sz w:val="21"/>
+          <w:szCs w:val="21"/>
+          <w:lang w:eastAsia="en-IN"/>
+        </w:rPr>
+        <w:t>;</w:t>
+      </w:r>
+      <w:proofErr w:type="gramEnd"/>
+    </w:p>
+    <w:p>
+      <w:pPr>
+        <w:shd w:val="clear" w:color="auto" w:fill="212121"/>
+        <w:spacing w:after="0" w:line="285" w:lineRule="atLeast"/>
+        <w:rPr>
+          <w:rFonts w:ascii="Consolas" w:eastAsia="Times New Roman" w:hAnsi="Consolas" w:cs="Times New Roman"/>
+          <w:color w:val="EEFFFF"/>
+          <w:sz w:val="21"/>
+          <w:szCs w:val="21"/>
+          <w:lang w:eastAsia="en-IN"/>
+        </w:rPr>
+      </w:pPr>
+      <w:r>
+        <w:rPr>
+          <w:rFonts w:ascii="Consolas" w:eastAsia="Times New Roman" w:hAnsi="Consolas" w:cs="Times New Roman"/>
+          <w:color w:val="EEFFFF"/>
+          <w:sz w:val="21"/>
+          <w:szCs w:val="21"/>
+          <w:lang w:eastAsia="en-IN"/>
+        </w:rPr>
+        <w:t>    </w:t>
+      </w:r>
+      <w:r>
+        <w:rPr>
+          <w:rFonts w:ascii="Consolas" w:eastAsia="Times New Roman" w:hAnsi="Consolas" w:cs="Times New Roman"/>
+          <w:color w:val="C992EA"/>
+          <w:sz w:val="21"/>
+          <w:szCs w:val="21"/>
+          <w:lang w:eastAsia="en-IN"/>
+        </w:rPr>
+        <w:t>int</w:t>
+      </w:r>
+      <w:r>
+        <w:rPr>
+          <w:rFonts w:ascii="Consolas" w:eastAsia="Times New Roman" w:hAnsi="Consolas" w:cs="Times New Roman"/>
+          <w:color w:val="EEFFFF"/>
+          <w:sz w:val="21"/>
+          <w:szCs w:val="21"/>
+          <w:lang w:eastAsia="en-IN"/>
+        </w:rPr>
+        <w:t> </w:t>
+      </w:r>
+      <w:proofErr w:type="spellStart"/>
+      <w:proofErr w:type="gramStart"/>
+      <w:r>
+        <w:rPr>
+          <w:rFonts w:ascii="Consolas" w:eastAsia="Times New Roman" w:hAnsi="Consolas" w:cs="Times New Roman"/>
           <w:color w:val="EEFFFF"/>
           <w:sz w:val="21"/>
           <w:szCs w:val="21"/>
@@ -4657,7 +5685,7 @@
           <w:szCs w:val="21"/>
           <w:lang w:eastAsia="en-IN"/>
         </w:rPr>
-        <w:t>inorder  3</w:t>
+        <w:t>elements  3</w:t>
       </w:r>
       <w:proofErr w:type="gramEnd"/>
       <w:r>
@@ -5428,6 +6456,339 @@
           <w:lang w:eastAsia="en-IN"/>
         </w:rPr>
         <w:t>inorder</w:t>
+      </w:r>
+      <w:proofErr w:type="spellEnd"/>
+      <w:r>
+        <w:rPr>
+          <w:rFonts w:ascii="Consolas" w:eastAsia="Times New Roman" w:hAnsi="Consolas" w:cs="Times New Roman"/>
+          <w:color w:val="80D8FF"/>
+          <w:sz w:val="21"/>
+          <w:szCs w:val="21"/>
+          <w:lang w:eastAsia="en-IN"/>
+        </w:rPr>
+        <w:t>(</w:t>
+      </w:r>
+      <w:r>
+        <w:rPr>
+          <w:rFonts w:ascii="Consolas" w:eastAsia="Times New Roman" w:hAnsi="Consolas" w:cs="Times New Roman"/>
+          <w:color w:val="EEFFFF"/>
+          <w:sz w:val="21"/>
+          <w:szCs w:val="21"/>
+          <w:lang w:eastAsia="en-IN"/>
+        </w:rPr>
+        <w:t>root</w:t>
+      </w:r>
+      <w:proofErr w:type="gramStart"/>
+      <w:r>
+        <w:rPr>
+          <w:rFonts w:ascii="Consolas" w:eastAsia="Times New Roman" w:hAnsi="Consolas" w:cs="Times New Roman"/>
+          <w:color w:val="80D8FF"/>
+          <w:sz w:val="21"/>
+          <w:szCs w:val="21"/>
+          <w:lang w:eastAsia="en-IN"/>
+        </w:rPr>
+        <w:t>);</w:t>
+      </w:r>
+      <w:proofErr w:type="gramEnd"/>
+    </w:p>
+    <w:p>
+      <w:pPr>
+        <w:shd w:val="clear" w:color="auto" w:fill="212121"/>
+        <w:spacing w:after="0" w:line="285" w:lineRule="atLeast"/>
+        <w:rPr>
+          <w:rFonts w:ascii="Consolas" w:eastAsia="Times New Roman" w:hAnsi="Consolas" w:cs="Times New Roman"/>
+          <w:color w:val="EEFFFF"/>
+          <w:sz w:val="21"/>
+          <w:szCs w:val="21"/>
+          <w:lang w:eastAsia="en-IN"/>
+        </w:rPr>
+      </w:pPr>
+      <w:r>
+        <w:rPr>
+          <w:rFonts w:ascii="Consolas" w:eastAsia="Times New Roman" w:hAnsi="Consolas" w:cs="Times New Roman"/>
+          <w:color w:val="EEFFFF"/>
+          <w:sz w:val="21"/>
+          <w:szCs w:val="21"/>
+          <w:lang w:eastAsia="en-IN"/>
+        </w:rPr>
+        <w:t>                     </w:t>
+      </w:r>
+      <w:proofErr w:type="spellStart"/>
+      <w:proofErr w:type="gramStart"/>
+      <w:r>
+        <w:rPr>
+          <w:rFonts w:ascii="Consolas" w:eastAsia="Times New Roman" w:hAnsi="Consolas" w:cs="Times New Roman"/>
+          <w:color w:val="82AAFF"/>
+          <w:sz w:val="21"/>
+          <w:szCs w:val="21"/>
+          <w:lang w:eastAsia="en-IN"/>
+        </w:rPr>
+        <w:t>printf</w:t>
+      </w:r>
+      <w:proofErr w:type="spellEnd"/>
+      <w:r>
+        <w:rPr>
+          <w:rFonts w:ascii="Consolas" w:eastAsia="Times New Roman" w:hAnsi="Consolas" w:cs="Times New Roman"/>
+          <w:color w:val="80D8FF"/>
+          <w:sz w:val="21"/>
+          <w:szCs w:val="21"/>
+          <w:lang w:eastAsia="en-IN"/>
+        </w:rPr>
+        <w:t>(</w:t>
+      </w:r>
+      <w:proofErr w:type="gramEnd"/>
+      <w:r>
+        <w:rPr>
+          <w:rFonts w:ascii="Consolas" w:eastAsia="Times New Roman" w:hAnsi="Consolas" w:cs="Times New Roman"/>
+          <w:color w:val="80D8FF"/>
+          <w:sz w:val="21"/>
+          <w:szCs w:val="21"/>
+          <w:lang w:eastAsia="en-IN"/>
+        </w:rPr>
+        <w:t>"\</w:t>
+      </w:r>
+      <w:proofErr w:type="spellStart"/>
+      <w:r>
+        <w:rPr>
+          <w:rFonts w:ascii="Consolas" w:eastAsia="Times New Roman" w:hAnsi="Consolas" w:cs="Times New Roman"/>
+          <w:color w:val="80D8FF"/>
+          <w:sz w:val="21"/>
+          <w:szCs w:val="21"/>
+          <w:lang w:eastAsia="en-IN"/>
+        </w:rPr>
+        <w:t>n</w:t>
+      </w:r>
+      <w:r>
+        <w:rPr>
+          <w:rFonts w:ascii="Consolas" w:eastAsia="Times New Roman" w:hAnsi="Consolas" w:cs="Times New Roman"/>
+          <w:color w:val="C3E88D"/>
+          <w:sz w:val="21"/>
+          <w:szCs w:val="21"/>
+          <w:lang w:eastAsia="en-IN"/>
+        </w:rPr>
+        <w:t>Preorder</w:t>
+      </w:r>
+      <w:proofErr w:type="spellEnd"/>
+      <w:r>
+        <w:rPr>
+          <w:rFonts w:ascii="Consolas" w:eastAsia="Times New Roman" w:hAnsi="Consolas" w:cs="Times New Roman"/>
+          <w:color w:val="C3E88D"/>
+          <w:sz w:val="21"/>
+          <w:szCs w:val="21"/>
+          <w:lang w:eastAsia="en-IN"/>
+        </w:rPr>
+        <w:t> traversal is : </w:t>
+      </w:r>
+      <w:r>
+        <w:rPr>
+          <w:rFonts w:ascii="Consolas" w:eastAsia="Times New Roman" w:hAnsi="Consolas" w:cs="Times New Roman"/>
+          <w:color w:val="80D8FF"/>
+          <w:sz w:val="21"/>
+          <w:szCs w:val="21"/>
+          <w:lang w:eastAsia="en-IN"/>
+        </w:rPr>
+        <w:t>");</w:t>
+      </w:r>
+    </w:p>
+    <w:p>
+      <w:pPr>
+        <w:shd w:val="clear" w:color="auto" w:fill="212121"/>
+        <w:spacing w:after="0" w:line="285" w:lineRule="atLeast"/>
+        <w:rPr>
+          <w:rFonts w:ascii="Consolas" w:eastAsia="Times New Roman" w:hAnsi="Consolas" w:cs="Times New Roman"/>
+          <w:color w:val="EEFFFF"/>
+          <w:sz w:val="21"/>
+          <w:szCs w:val="21"/>
+          <w:lang w:eastAsia="en-IN"/>
+        </w:rPr>
+      </w:pPr>
+      <w:r>
+        <w:rPr>
+          <w:rFonts w:ascii="Consolas" w:eastAsia="Times New Roman" w:hAnsi="Consolas" w:cs="Times New Roman"/>
+          <w:color w:val="EEFFFF"/>
+          <w:sz w:val="21"/>
+          <w:szCs w:val="21"/>
+          <w:lang w:eastAsia="en-IN"/>
+        </w:rPr>
+        <w:t>                     </w:t>
+      </w:r>
+      <w:proofErr w:type="spellStart"/>
+      <w:r>
+        <w:rPr>
+          <w:rFonts w:ascii="Consolas" w:eastAsia="Times New Roman" w:hAnsi="Consolas" w:cs="Times New Roman"/>
+          <w:color w:val="82AAFF"/>
+          <w:sz w:val="21"/>
+          <w:szCs w:val="21"/>
+          <w:lang w:eastAsia="en-IN"/>
+        </w:rPr>
+        <w:t>preorder</w:t>
+      </w:r>
+      <w:proofErr w:type="spellEnd"/>
+      <w:r>
+        <w:rPr>
+          <w:rFonts w:ascii="Consolas" w:eastAsia="Times New Roman" w:hAnsi="Consolas" w:cs="Times New Roman"/>
+          <w:color w:val="80D8FF"/>
+          <w:sz w:val="21"/>
+          <w:szCs w:val="21"/>
+          <w:lang w:eastAsia="en-IN"/>
+        </w:rPr>
+        <w:t>(</w:t>
+      </w:r>
+      <w:r>
+        <w:rPr>
+          <w:rFonts w:ascii="Consolas" w:eastAsia="Times New Roman" w:hAnsi="Consolas" w:cs="Times New Roman"/>
+          <w:color w:val="EEFFFF"/>
+          <w:sz w:val="21"/>
+          <w:szCs w:val="21"/>
+          <w:lang w:eastAsia="en-IN"/>
+        </w:rPr>
+        <w:t>root</w:t>
+      </w:r>
+      <w:proofErr w:type="gramStart"/>
+      <w:r>
+        <w:rPr>
+          <w:rFonts w:ascii="Consolas" w:eastAsia="Times New Roman" w:hAnsi="Consolas" w:cs="Times New Roman"/>
+          <w:color w:val="80D8FF"/>
+          <w:sz w:val="21"/>
+          <w:szCs w:val="21"/>
+          <w:lang w:eastAsia="en-IN"/>
+        </w:rPr>
+        <w:t>);</w:t>
+      </w:r>
+      <w:proofErr w:type="gramEnd"/>
+    </w:p>
+    <w:p>
+      <w:pPr>
+        <w:shd w:val="clear" w:color="auto" w:fill="212121"/>
+        <w:spacing w:after="0" w:line="285" w:lineRule="atLeast"/>
+        <w:rPr>
+          <w:rFonts w:ascii="Consolas" w:eastAsia="Times New Roman" w:hAnsi="Consolas" w:cs="Times New Roman"/>
+          <w:color w:val="EEFFFF"/>
+          <w:sz w:val="21"/>
+          <w:szCs w:val="21"/>
+          <w:lang w:eastAsia="en-IN"/>
+        </w:rPr>
+      </w:pPr>
+      <w:r>
+        <w:rPr>
+          <w:rFonts w:ascii="Consolas" w:eastAsia="Times New Roman" w:hAnsi="Consolas" w:cs="Times New Roman"/>
+          <w:color w:val="EEFFFF"/>
+          <w:sz w:val="21"/>
+          <w:szCs w:val="21"/>
+          <w:lang w:eastAsia="en-IN"/>
+        </w:rPr>
+        <w:t>                     </w:t>
+      </w:r>
+      <w:proofErr w:type="spellStart"/>
+      <w:proofErr w:type="gramStart"/>
+      <w:r>
+        <w:rPr>
+          <w:rFonts w:ascii="Consolas" w:eastAsia="Times New Roman" w:hAnsi="Consolas" w:cs="Times New Roman"/>
+          <w:color w:val="82AAFF"/>
+          <w:sz w:val="21"/>
+          <w:szCs w:val="21"/>
+          <w:lang w:eastAsia="en-IN"/>
+        </w:rPr>
+        <w:t>printf</w:t>
+      </w:r>
+      <w:proofErr w:type="spellEnd"/>
+      <w:r>
+        <w:rPr>
+          <w:rFonts w:ascii="Consolas" w:eastAsia="Times New Roman" w:hAnsi="Consolas" w:cs="Times New Roman"/>
+          <w:color w:val="80D8FF"/>
+          <w:sz w:val="21"/>
+          <w:szCs w:val="21"/>
+          <w:lang w:eastAsia="en-IN"/>
+        </w:rPr>
+        <w:t>(</w:t>
+      </w:r>
+      <w:proofErr w:type="gramEnd"/>
+      <w:r>
+        <w:rPr>
+          <w:rFonts w:ascii="Consolas" w:eastAsia="Times New Roman" w:hAnsi="Consolas" w:cs="Times New Roman"/>
+          <w:color w:val="80D8FF"/>
+          <w:sz w:val="21"/>
+          <w:szCs w:val="21"/>
+          <w:lang w:eastAsia="en-IN"/>
+        </w:rPr>
+        <w:t>"\</w:t>
+      </w:r>
+      <w:proofErr w:type="spellStart"/>
+      <w:r>
+        <w:rPr>
+          <w:rFonts w:ascii="Consolas" w:eastAsia="Times New Roman" w:hAnsi="Consolas" w:cs="Times New Roman"/>
+          <w:color w:val="80D8FF"/>
+          <w:sz w:val="21"/>
+          <w:szCs w:val="21"/>
+          <w:lang w:eastAsia="en-IN"/>
+        </w:rPr>
+        <w:t>n</w:t>
+      </w:r>
+      <w:r>
+        <w:rPr>
+          <w:rFonts w:ascii="Consolas" w:eastAsia="Times New Roman" w:hAnsi="Consolas" w:cs="Times New Roman"/>
+          <w:color w:val="C3E88D"/>
+          <w:sz w:val="21"/>
+          <w:szCs w:val="21"/>
+          <w:lang w:eastAsia="en-IN"/>
+        </w:rPr>
+        <w:t>Postorder</w:t>
+      </w:r>
+      <w:proofErr w:type="spellEnd"/>
+      <w:r>
+        <w:rPr>
+          <w:rFonts w:ascii="Consolas" w:eastAsia="Times New Roman" w:hAnsi="Consolas" w:cs="Times New Roman"/>
+          <w:color w:val="C3E88D"/>
+          <w:sz w:val="21"/>
+          <w:szCs w:val="21"/>
+          <w:lang w:eastAsia="en-IN"/>
+        </w:rPr>
+        <w:t> traversal is : </w:t>
+      </w:r>
+      <w:r>
+        <w:rPr>
+          <w:rFonts w:ascii="Consolas" w:eastAsia="Times New Roman" w:hAnsi="Consolas" w:cs="Times New Roman"/>
+          <w:color w:val="80D8FF"/>
+          <w:sz w:val="21"/>
+          <w:szCs w:val="21"/>
+          <w:lang w:eastAsia="en-IN"/>
+        </w:rPr>
+        <w:t>");</w:t>
+      </w:r>
+    </w:p>
+    <w:p>
+      <w:pPr>
+        <w:shd w:val="clear" w:color="auto" w:fill="212121"/>
+        <w:spacing w:after="0" w:line="285" w:lineRule="atLeast"/>
+        <w:rPr>
+          <w:rFonts w:ascii="Consolas" w:eastAsia="Times New Roman" w:hAnsi="Consolas" w:cs="Times New Roman"/>
+          <w:color w:val="EEFFFF"/>
+          <w:sz w:val="21"/>
+          <w:szCs w:val="21"/>
+          <w:lang w:eastAsia="en-IN"/>
+        </w:rPr>
+      </w:pPr>
+      <w:r>
+        <w:rPr>
+          <w:rFonts w:ascii="Consolas" w:eastAsia="Times New Roman" w:hAnsi="Consolas" w:cs="Times New Roman"/>
+          <w:color w:val="EEFFFF"/>
+          <w:sz w:val="21"/>
+          <w:szCs w:val="21"/>
+          <w:lang w:eastAsia="en-IN"/>
+        </w:rPr>
+        <w:lastRenderedPageBreak/>
+        <w:t>                     </w:t>
+      </w:r>
+      <w:proofErr w:type="spellStart"/>
+      <w:r>
+        <w:rPr>
+          <w:rFonts w:ascii="Consolas" w:eastAsia="Times New Roman" w:hAnsi="Consolas" w:cs="Times New Roman"/>
+          <w:color w:val="82AAFF"/>
+          <w:sz w:val="21"/>
+          <w:szCs w:val="21"/>
+          <w:lang w:eastAsia="en-IN"/>
+        </w:rPr>
+        <w:t>postorder</w:t>
       </w:r>
       <w:proofErr w:type="spellEnd"/>
       <w:r>
@@ -6188,6 +7549,15 @@
           <w:color w:val="00000A"/>
         </w:rPr>
       </w:pPr>
+      <w:r>
+        <w:rPr>
+          <w:rFonts w:eastAsia="CIDFont+F4" w:cstheme="minorHAnsi"/>
+          <w:b/>
+          <w:bCs/>
+          <w:color w:val="00000A"/>
+        </w:rPr>
+        <w:t>OUTPUT:</w:t>
+      </w:r>
     </w:p>
     <w:p>
       <w:pPr>
@@ -6216,111 +7586,17 @@
           <w:color w:val="00000A"/>
         </w:rPr>
       </w:pPr>
-    </w:p>
-    <w:p>
-      <w:pPr>
-        <w:autoSpaceDE w:val="0"/>
-        <w:autoSpaceDN w:val="0"/>
-        <w:adjustRightInd w:val="0"/>
-        <w:spacing w:after="0" w:line="240" w:lineRule="auto"/>
+      <w:r>
         <w:rPr>
           <w:rFonts w:eastAsia="CIDFont+F4" w:cstheme="minorHAnsi"/>
           <w:b/>
           <w:bCs/>
           <w:color w:val="00000A"/>
         </w:rPr>
-      </w:pPr>
-    </w:p>
-    <w:p>
-      <w:pPr>
-        <w:autoSpaceDE w:val="0"/>
-        <w:autoSpaceDN w:val="0"/>
-        <w:adjustRightInd w:val="0"/>
-        <w:spacing w:after="0" w:line="240" w:lineRule="auto"/>
-        <w:rPr>
-          <w:rFonts w:eastAsia="CIDFont+F4" w:cstheme="minorHAnsi"/>
-          <w:b/>
-          <w:bCs/>
-          <w:color w:val="00000A"/>
-        </w:rPr>
-      </w:pPr>
-    </w:p>
-    <w:p>
-      <w:pPr>
-        <w:autoSpaceDE w:val="0"/>
-        <w:autoSpaceDN w:val="0"/>
-        <w:adjustRightInd w:val="0"/>
-        <w:spacing w:after="0" w:line="240" w:lineRule="auto"/>
-        <w:rPr>
-          <w:rFonts w:eastAsia="CIDFont+F4" w:cstheme="minorHAnsi"/>
-          <w:b/>
-          <w:bCs/>
-          <w:color w:val="00000A"/>
-        </w:rPr>
-      </w:pPr>
-    </w:p>
-    <w:p>
-      <w:pPr>
-        <w:autoSpaceDE w:val="0"/>
-        <w:autoSpaceDN w:val="0"/>
-        <w:adjustRightInd w:val="0"/>
-        <w:spacing w:after="0" w:line="240" w:lineRule="auto"/>
-        <w:rPr>
-          <w:rFonts w:eastAsia="CIDFont+F4" w:cstheme="minorHAnsi"/>
-          <w:b/>
-          <w:bCs/>
-          <w:color w:val="00000A"/>
-        </w:rPr>
-      </w:pPr>
-      <w:r>
-        <w:rPr>
-          <w:rFonts w:eastAsia="CIDFont+F4" w:cstheme="minorHAnsi"/>
-          <w:b/>
-          <w:bCs/>
-          <w:color w:val="00000A"/>
-        </w:rPr>
-        <w:lastRenderedPageBreak/>
-        <w:t>OUTPUT:</w:t>
-      </w:r>
-    </w:p>
-    <w:p>
-      <w:pPr>
-        <w:autoSpaceDE w:val="0"/>
-        <w:autoSpaceDN w:val="0"/>
-        <w:adjustRightInd w:val="0"/>
-        <w:spacing w:after="0" w:line="240" w:lineRule="auto"/>
-        <w:rPr>
-          <w:rFonts w:eastAsia="CIDFont+F4" w:cstheme="minorHAnsi"/>
-          <w:b/>
-          <w:bCs/>
-          <w:color w:val="00000A"/>
-        </w:rPr>
-      </w:pPr>
-    </w:p>
-    <w:p>
-      <w:pPr>
-        <w:autoSpaceDE w:val="0"/>
-        <w:autoSpaceDN w:val="0"/>
-        <w:adjustRightInd w:val="0"/>
-        <w:spacing w:after="0" w:line="240" w:lineRule="auto"/>
-        <w:rPr>
-          <w:rFonts w:eastAsia="CIDFont+F4" w:cstheme="minorHAnsi"/>
-          <w:b/>
-          <w:bCs/>
-          <w:color w:val="00000A"/>
-        </w:rPr>
-      </w:pPr>
-      <w:r>
-        <w:rPr>
-          <w:rFonts w:eastAsia="CIDFont+F4" w:cstheme="minorHAnsi"/>
-          <w:b/>
-          <w:bCs/>
-          <w:color w:val="00000A"/>
-        </w:rPr>
         <w:drawing>
-          <wp:inline distT="0" distB="0" distL="0" distR="0" wp14:anchorId="7180186D" wp14:editId="771DD683">
-            <wp:extent cx="5731510" cy="3411855"/>
-            <wp:effectExtent l="0" t="0" r="2540" b="0"/>
+          <wp:inline distT="0" distB="0" distL="0" distR="0" wp14:anchorId="5EC62318" wp14:editId="666A2CB8">
+            <wp:extent cx="5731510" cy="3613785"/>
+            <wp:effectExtent l="0" t="0" r="2540" b="5715"/>
             <wp:docPr id="1" name="Picture 1" descr="Text&#10;&#10;Description automatically generated"/>
             <wp:cNvGraphicFramePr>
               <a:graphicFrameLocks xmlns:a="http://schemas.openxmlformats.org/drawingml/2006/main" noChangeAspect="1"/>
@@ -6341,7 +7617,7 @@
                   <pic:spPr>
                     <a:xfrm>
                       <a:off x="0" y="0"/>
-                      <a:ext cx="5731510" cy="3411855"/>
+                      <a:ext cx="5731510" cy="3613785"/>
                     </a:xfrm>
                     <a:prstGeom prst="rect">
                       <a:avLst/>
@@ -6990,6 +8266,7 @@
           <w:szCs w:val="21"/>
           <w:lang w:eastAsia="en-IN"/>
         </w:rPr>
+        <w:lastRenderedPageBreak/>
         <w:t>    </w:t>
       </w:r>
       <w:r>
@@ -8190,7 +9467,6 @@
           <w:szCs w:val="21"/>
           <w:lang w:eastAsia="en-IN"/>
         </w:rPr>
-        <w:lastRenderedPageBreak/>
         <w:t>    new</w:t>
       </w:r>
       <w:r>
@@ -11035,6 +12311,7 @@
           <w:szCs w:val="21"/>
           <w:lang w:eastAsia="en-IN"/>
         </w:rPr>
+        <w:lastRenderedPageBreak/>
         <w:t>NODE</w:t>
       </w:r>
       <w:r>
@@ -12545,7 +13822,6 @@
           <w:szCs w:val="21"/>
           <w:lang w:eastAsia="en-IN"/>
         </w:rPr>
-        <w:lastRenderedPageBreak/>
         <w:t>    </w:t>
       </w:r>
       <w:r>
@@ -15307,6 +16583,7 @@
           <w:szCs w:val="21"/>
           <w:lang w:eastAsia="en-IN"/>
         </w:rPr>
+        <w:lastRenderedPageBreak/>
         <w:t>        </w:t>
       </w:r>
       <w:proofErr w:type="spellStart"/>
@@ -16567,7 +17844,6 @@
           <w:bCs/>
           <w:color w:val="00000A"/>
         </w:rPr>
-        <w:lastRenderedPageBreak/>
         <w:t>OUTPUT:</w:t>
       </w:r>
     </w:p>
@@ -16603,6 +17879,7 @@
           <w:rFonts w:eastAsia="CIDFont+F4" w:cstheme="minorHAnsi"/>
           <w:b/>
           <w:bCs/>
+          <w:noProof/>
           <w:color w:val="00000A"/>
         </w:rPr>
         <w:drawing>
@@ -16665,13 +17942,6 @@
           <w:color w:val="00000A"/>
         </w:rPr>
       </w:pPr>
-      <w:r>
-        <w:rPr>
-          <w:rFonts w:eastAsia="CIDFont+F4" w:cstheme="minorHAnsi"/>
-          <w:color w:val="00000A"/>
-        </w:rPr>
-        <w:t>The steps of conversion for the same tree as used in the example:</w:t>
-      </w:r>
     </w:p>
     <w:p>
       <w:pPr>
@@ -16686,6 +17956,15 @@
           <w:color w:val="00000A"/>
         </w:rPr>
       </w:pPr>
+      <w:r>
+        <w:rPr>
+          <w:rFonts w:eastAsia="CIDFont+F4" w:cstheme="minorHAnsi"/>
+          <w:b/>
+          <w:bCs/>
+          <w:color w:val="00000A"/>
+        </w:rPr>
+        <w:t>Time Complexity Analysis</w:t>
+      </w:r>
     </w:p>
     <w:p>
       <w:pPr>
@@ -16700,10 +17979,218 @@
           <w:color w:val="00000A"/>
         </w:rPr>
       </w:pPr>
+    </w:p>
+    <w:p>
+      <w:pPr>
+        <w:autoSpaceDE w:val="0"/>
+        <w:autoSpaceDN w:val="0"/>
+        <w:adjustRightInd w:val="0"/>
+        <w:spacing w:after="0" w:line="240" w:lineRule="auto"/>
+        <w:rPr>
+          <w:rFonts w:eastAsia="CIDFont+F4" w:cstheme="minorHAnsi"/>
+          <w:color w:val="00000A"/>
+        </w:rPr>
+      </w:pPr>
+      <w:r>
+        <w:rPr>
+          <w:rFonts w:eastAsia="CIDFont+F4" w:cstheme="minorHAnsi"/>
+          <w:color w:val="00000A"/>
+        </w:rPr>
+        <w:t>The number of nodes on some level ‘k’ of the binary tree can have value 2</w:t>
+      </w:r>
+      <w:r>
+        <w:rPr>
+          <w:rFonts w:eastAsia="CIDFont+F4" w:cstheme="minorHAnsi"/>
+          <w:color w:val="00000A"/>
+          <w:vertAlign w:val="superscript"/>
+        </w:rPr>
+        <w:t>k</w:t>
+      </w:r>
+      <w:r>
+        <w:rPr>
+          <w:rFonts w:eastAsia="CIDFont+F4" w:cstheme="minorHAnsi"/>
+          <w:color w:val="00000A"/>
+        </w:rPr>
+        <w:t xml:space="preserve">. </w:t>
+      </w:r>
+    </w:p>
+    <w:p>
+      <w:pPr>
+        <w:autoSpaceDE w:val="0"/>
+        <w:autoSpaceDN w:val="0"/>
+        <w:adjustRightInd w:val="0"/>
+        <w:spacing w:after="0" w:line="240" w:lineRule="auto"/>
+        <w:rPr>
+          <w:rFonts w:ascii="Arial" w:hAnsi="Arial" w:cs="Arial"/>
+          <w:color w:val="202124"/>
+          <w:sz w:val="21"/>
+          <w:szCs w:val="21"/>
+          <w:shd w:val="clear" w:color="auto" w:fill="FFFFFF"/>
+        </w:rPr>
+      </w:pPr>
+      <w:r>
+        <w:rPr>
+          <w:rFonts w:eastAsia="CIDFont+F4" w:cstheme="minorHAnsi"/>
+          <w:color w:val="00000A"/>
+        </w:rPr>
+        <w:t xml:space="preserve">The complexity of the operations on such trees belongs to </w:t>
+      </w:r>
+      <w:r>
+        <w:rPr>
+          <w:rFonts w:ascii="Arial" w:hAnsi="Arial" w:cs="Arial"/>
+          <w:b/>
+          <w:bCs/>
+          <w:color w:val="202124"/>
+          <w:sz w:val="21"/>
+          <w:szCs w:val="21"/>
+          <w:shd w:val="clear" w:color="auto" w:fill="FFFFFF"/>
+        </w:rPr>
+        <w:t>Θ</w:t>
+      </w:r>
+      <w:r>
+        <w:rPr>
+          <w:rFonts w:ascii="Arial" w:hAnsi="Arial" w:cs="Arial"/>
+          <w:b/>
+          <w:bCs/>
+          <w:color w:val="202124"/>
+          <w:sz w:val="21"/>
+          <w:szCs w:val="21"/>
+          <w:shd w:val="clear" w:color="auto" w:fill="FFFFFF"/>
+        </w:rPr>
+        <w:t>(log</w:t>
+      </w:r>
+      <w:r>
+        <w:rPr>
+          <w:rFonts w:ascii="Arial" w:hAnsi="Arial" w:cs="Arial"/>
+          <w:b/>
+          <w:bCs/>
+          <w:color w:val="202124"/>
+          <w:sz w:val="21"/>
+          <w:szCs w:val="21"/>
+          <w:shd w:val="clear" w:color="auto" w:fill="FFFFFF"/>
+          <w:vertAlign w:val="subscript"/>
+        </w:rPr>
+        <w:t>2</w:t>
+      </w:r>
+      <w:r>
+        <w:rPr>
+          <w:rFonts w:ascii="Arial" w:hAnsi="Arial" w:cs="Arial"/>
+          <w:b/>
+          <w:bCs/>
+          <w:color w:val="202124"/>
+          <w:sz w:val="21"/>
+          <w:szCs w:val="21"/>
+          <w:shd w:val="clear" w:color="auto" w:fill="FFFFFF"/>
+        </w:rPr>
+        <w:t>n).</w:t>
+      </w:r>
+    </w:p>
+    <w:p>
+      <w:pPr>
+        <w:autoSpaceDE w:val="0"/>
+        <w:autoSpaceDN w:val="0"/>
+        <w:adjustRightInd w:val="0"/>
+        <w:spacing w:after="0" w:line="240" w:lineRule="auto"/>
+        <w:rPr>
+          <w:rFonts w:ascii="Arial" w:hAnsi="Arial" w:cs="Arial"/>
+          <w:color w:val="202124"/>
+          <w:sz w:val="21"/>
+          <w:szCs w:val="21"/>
+          <w:shd w:val="clear" w:color="auto" w:fill="FFFFFF"/>
+        </w:rPr>
+      </w:pPr>
+    </w:p>
+    <w:p>
+      <w:pPr>
+        <w:autoSpaceDE w:val="0"/>
+        <w:autoSpaceDN w:val="0"/>
+        <w:adjustRightInd w:val="0"/>
+        <w:spacing w:after="0" w:line="240" w:lineRule="auto"/>
+        <w:rPr>
+          <w:rFonts w:ascii="Arial" w:hAnsi="Arial" w:cs="Arial"/>
+          <w:color w:val="202124"/>
+          <w:sz w:val="21"/>
+          <w:szCs w:val="21"/>
+          <w:shd w:val="clear" w:color="auto" w:fill="FFFFFF"/>
+        </w:rPr>
+      </w:pPr>
+    </w:p>
+    <w:p>
+      <w:pPr>
+        <w:autoSpaceDE w:val="0"/>
+        <w:autoSpaceDN w:val="0"/>
+        <w:adjustRightInd w:val="0"/>
+        <w:spacing w:after="0" w:line="240" w:lineRule="auto"/>
+        <w:rPr>
+          <w:rFonts w:ascii="Arial" w:hAnsi="Arial" w:cs="Arial"/>
+          <w:color w:val="202124"/>
+          <w:sz w:val="21"/>
+          <w:szCs w:val="21"/>
+          <w:shd w:val="clear" w:color="auto" w:fill="FFFFFF"/>
+        </w:rPr>
+      </w:pPr>
+    </w:p>
+    <w:p>
+      <w:pPr>
+        <w:autoSpaceDE w:val="0"/>
+        <w:autoSpaceDN w:val="0"/>
+        <w:adjustRightInd w:val="0"/>
+        <w:spacing w:after="0" w:line="240" w:lineRule="auto"/>
+        <w:rPr>
+          <w:rFonts w:eastAsia="CIDFont+F4" w:cstheme="minorHAnsi"/>
+          <w:color w:val="00000A"/>
+        </w:rPr>
+      </w:pPr>
+    </w:p>
+    <w:p>
+      <w:pPr>
+        <w:autoSpaceDE w:val="0"/>
+        <w:autoSpaceDN w:val="0"/>
+        <w:adjustRightInd w:val="0"/>
+        <w:spacing w:after="0" w:line="240" w:lineRule="auto"/>
+        <w:rPr>
+          <w:rFonts w:eastAsia="CIDFont+F4" w:cstheme="minorHAnsi"/>
+          <w:color w:val="00000A"/>
+        </w:rPr>
+      </w:pPr>
+    </w:p>
+    <w:p>
+      <w:pPr>
+        <w:autoSpaceDE w:val="0"/>
+        <w:autoSpaceDN w:val="0"/>
+        <w:adjustRightInd w:val="0"/>
+        <w:spacing w:after="0" w:line="240" w:lineRule="auto"/>
+        <w:rPr>
+          <w:rFonts w:eastAsia="CIDFont+F4" w:cstheme="minorHAnsi"/>
+          <w:color w:val="00000A"/>
+        </w:rPr>
+      </w:pPr>
+      <w:r>
+        <w:rPr>
+          <w:rFonts w:eastAsia="CIDFont+F4" w:cstheme="minorHAnsi"/>
+          <w:color w:val="00000A"/>
+        </w:rPr>
+        <w:t>The steps of conversion for the same tree as used in the example:</w:t>
+      </w:r>
+    </w:p>
+    <w:p>
+      <w:pPr>
+        <w:autoSpaceDE w:val="0"/>
+        <w:autoSpaceDN w:val="0"/>
+        <w:adjustRightInd w:val="0"/>
+        <w:spacing w:after="0" w:line="240" w:lineRule="auto"/>
+        <w:rPr>
+          <w:rFonts w:eastAsia="CIDFont+F4" w:cstheme="minorHAnsi"/>
+          <w:b/>
+          <w:bCs/>
+          <w:color w:val="00000A"/>
+        </w:rPr>
+      </w:pPr>
       <w:r>
         <w:rPr>
           <w:noProof/>
         </w:rPr>
+        <w:lastRenderedPageBreak/>
         <w:drawing>
           <wp:inline distT="0" distB="0" distL="0" distR="0" wp14:anchorId="0DA10A51" wp14:editId="7CC4E82E">
             <wp:extent cx="5532504" cy="4171137"/>
@@ -16753,6 +18240,34 @@
           </wp:inline>
         </w:drawing>
       </w:r>
+    </w:p>
+    <w:p>
+      <w:pPr>
+        <w:autoSpaceDE w:val="0"/>
+        <w:autoSpaceDN w:val="0"/>
+        <w:adjustRightInd w:val="0"/>
+        <w:spacing w:after="0" w:line="240" w:lineRule="auto"/>
+        <w:rPr>
+          <w:rFonts w:eastAsia="CIDFont+F4" w:cstheme="minorHAnsi"/>
+          <w:b/>
+          <w:bCs/>
+          <w:color w:val="00000A"/>
+        </w:rPr>
+      </w:pPr>
+    </w:p>
+    <w:p>
+      <w:pPr>
+        <w:autoSpaceDE w:val="0"/>
+        <w:autoSpaceDN w:val="0"/>
+        <w:adjustRightInd w:val="0"/>
+        <w:spacing w:after="0" w:line="240" w:lineRule="auto"/>
+        <w:rPr>
+          <w:rFonts w:eastAsia="CIDFont+F4" w:cstheme="minorHAnsi"/>
+          <w:b/>
+          <w:bCs/>
+          <w:color w:val="00000A"/>
+        </w:rPr>
+      </w:pPr>
     </w:p>
     <w:p>
       <w:pPr>

</xml_diff>